<commit_message>
add delete and cors
</commit_message>
<xml_diff>
--- a/Лр7_Цапик_ЛМВ.docx
+++ b/Лр7_Цапик_ЛМВ.docx
@@ -296,17 +296,6 @@
         </w:rPr>
         <w:t>ід роботи</w:t>
       </w:r>
-    </w:p>
-    <w:p>
-      <w:pPr>
-        <w:spacing w:line="360" w:lineRule="auto"/>
-        <w:ind w:left="426" w:right="283"/>
-        <w:rPr>
-          <w:sz w:val="28"/>
-          <w:szCs w:val="28"/>
-          <w:lang w:val="en-US"/>
-        </w:rPr>
-      </w:pPr>
       <w:bookmarkStart w:id="0" w:name="_GoBack"/>
       <w:bookmarkEnd w:id="0"/>
     </w:p>
@@ -317,26 +306,4007 @@
         <w:rPr>
           <w:sz w:val="28"/>
           <w:szCs w:val="28"/>
-          <w:lang w:val="uk-UA"/>
-        </w:rPr>
-      </w:pPr>
-      <w:r>
+          <w:lang w:val="en-US"/>
+        </w:rPr>
+      </w:pPr>
+      <w:r>
+        <w:rPr>
+          <w:sz w:val="28"/>
+          <w:szCs w:val="28"/>
+          <w:lang w:val="en-US"/>
+        </w:rPr>
+        <w:t>App.js</w:t>
+      </w:r>
+    </w:p>
+    <w:p>
+      <w:pPr>
+        <w:pStyle w:val="HTML0"/>
+        <w:shd w:val="clear" w:color="auto" w:fill="2B2B2B"/>
+        <w:ind w:left="426"/>
+        <w:rPr>
+          <w:color w:val="A9B7C6"/>
+          <w:lang w:val="uk-UA" w:eastAsia="uk-UA"/>
+        </w:rPr>
+      </w:pPr>
+      <w:r>
+        <w:rPr>
+          <w:color w:val="CC7832"/>
+        </w:rPr>
+        <w:t xml:space="preserve">import </w:t>
+      </w:r>
+      <w:r>
+        <w:rPr>
+          <w:color w:val="FFC66D"/>
+        </w:rPr>
+        <w:t xml:space="preserve">Student </w:t>
+      </w:r>
+      <w:r>
+        <w:rPr>
+          <w:color w:val="CC7832"/>
+        </w:rPr>
+        <w:t xml:space="preserve">from </w:t>
+      </w:r>
+      <w:r>
+        <w:rPr>
+          <w:color w:val="6A8759"/>
+        </w:rPr>
+        <w:t>"./Student"</w:t>
+      </w:r>
+      <w:r>
+        <w:rPr>
+          <w:color w:val="CC7832"/>
+        </w:rPr>
+        <w:t>;</w:t>
+      </w:r>
+      <w:r>
+        <w:rPr>
+          <w:color w:val="CC7832"/>
+        </w:rPr>
+        <w:br/>
+      </w:r>
+      <w:r>
+        <w:rPr>
+          <w:color w:val="CC7832"/>
+        </w:rPr>
+        <w:br/>
+        <w:t xml:space="preserve">function </w:t>
+      </w:r>
+      <w:r>
+        <w:rPr>
+          <w:color w:val="FFC66D"/>
+        </w:rPr>
+        <w:t>App</w:t>
+      </w:r>
+      <w:r>
+        <w:rPr>
+          <w:color w:val="A9B7C6"/>
+        </w:rPr>
+        <w:t>() {</w:t>
+      </w:r>
+      <w:r>
+        <w:rPr>
+          <w:color w:val="A9B7C6"/>
+        </w:rPr>
+        <w:br/>
+        <w:t xml:space="preserve">  </w:t>
+      </w:r>
+      <w:r>
+        <w:rPr>
+          <w:color w:val="CC7832"/>
+        </w:rPr>
+        <w:t xml:space="preserve">return </w:t>
+      </w:r>
+      <w:r>
+        <w:rPr>
+          <w:color w:val="A9B7C6"/>
+        </w:rPr>
+        <w:t>(</w:t>
+      </w:r>
+      <w:r>
+        <w:rPr>
+          <w:color w:val="A9B7C6"/>
+        </w:rPr>
+        <w:br/>
+        <w:t xml:space="preserve">    </w:t>
+      </w:r>
+      <w:r>
+        <w:rPr>
+          <w:color w:val="E8BF6A"/>
+        </w:rPr>
+        <w:t xml:space="preserve">&lt;div </w:t>
+      </w:r>
+      <w:r>
+        <w:rPr>
+          <w:color w:val="BABABA"/>
+        </w:rPr>
+        <w:t>className</w:t>
+      </w:r>
+      <w:r>
+        <w:rPr>
+          <w:color w:val="6A8759"/>
+        </w:rPr>
+        <w:t>="App"</w:t>
+      </w:r>
+      <w:r>
+        <w:rPr>
+          <w:color w:val="E8BF6A"/>
+        </w:rPr>
+        <w:t>&gt;</w:t>
+      </w:r>
+      <w:r>
+        <w:rPr>
+          <w:color w:val="E8BF6A"/>
+        </w:rPr>
+        <w:br/>
+        <w:t xml:space="preserve">      &lt;Student/&gt;</w:t>
+      </w:r>
+      <w:r>
+        <w:rPr>
+          <w:color w:val="E8BF6A"/>
+        </w:rPr>
+        <w:br/>
+        <w:t xml:space="preserve">    &lt;/div&gt;</w:t>
+      </w:r>
+      <w:r>
+        <w:rPr>
+          <w:color w:val="E8BF6A"/>
+        </w:rPr>
+        <w:br/>
+        <w:t xml:space="preserve">  </w:t>
+      </w:r>
+      <w:r>
+        <w:rPr>
+          <w:color w:val="A9B7C6"/>
+        </w:rPr>
+        <w:t>)</w:t>
+      </w:r>
+      <w:r>
+        <w:rPr>
+          <w:color w:val="CC7832"/>
+        </w:rPr>
+        <w:t>;</w:t>
+      </w:r>
+      <w:r>
+        <w:rPr>
+          <w:color w:val="CC7832"/>
+        </w:rPr>
+        <w:br/>
+      </w:r>
+      <w:r>
+        <w:rPr>
+          <w:color w:val="A9B7C6"/>
+        </w:rPr>
+        <w:t>}</w:t>
+      </w:r>
+      <w:r>
+        <w:rPr>
+          <w:color w:val="A9B7C6"/>
+        </w:rPr>
+        <w:br/>
+      </w:r>
+      <w:r>
+        <w:rPr>
+          <w:color w:val="A9B7C6"/>
+        </w:rPr>
+        <w:br/>
+      </w:r>
+      <w:r>
+        <w:rPr>
+          <w:color w:val="CC7832"/>
+        </w:rPr>
+        <w:t xml:space="preserve">export default </w:t>
+      </w:r>
+      <w:r>
+        <w:rPr>
+          <w:color w:val="FFC66D"/>
+        </w:rPr>
+        <w:t>App</w:t>
+      </w:r>
+      <w:r>
+        <w:rPr>
+          <w:color w:val="CC7832"/>
+        </w:rPr>
+        <w:t>;</w:t>
+      </w:r>
+    </w:p>
+    <w:p>
+      <w:pPr>
+        <w:spacing w:line="360" w:lineRule="auto"/>
+        <w:ind w:left="426" w:right="283"/>
+        <w:rPr>
+          <w:sz w:val="28"/>
+          <w:szCs w:val="28"/>
+          <w:lang w:val="en-US"/>
+        </w:rPr>
+      </w:pPr>
+      <w:r>
+        <w:rPr>
+          <w:sz w:val="28"/>
+          <w:szCs w:val="28"/>
+          <w:lang w:val="en-US"/>
+        </w:rPr>
+        <w:t>Student.js</w:t>
+      </w:r>
+    </w:p>
+    <w:p>
+      <w:pPr>
+        <w:pStyle w:val="HTML0"/>
+        <w:shd w:val="clear" w:color="auto" w:fill="2B2B2B"/>
+        <w:ind w:left="426"/>
+        <w:rPr>
+          <w:color w:val="A9B7C6"/>
+          <w:lang w:val="uk-UA" w:eastAsia="uk-UA"/>
+        </w:rPr>
+      </w:pPr>
+      <w:r>
+        <w:rPr>
+          <w:color w:val="CC7832"/>
+        </w:rPr>
+        <w:t xml:space="preserve">import </w:t>
+      </w:r>
+      <w:r>
+        <w:rPr>
+          <w:b/>
+          <w:bCs/>
+          <w:i/>
+          <w:iCs/>
+          <w:color w:val="9876AA"/>
+        </w:rPr>
+        <w:t>React</w:t>
+      </w:r>
+      <w:r>
+        <w:rPr>
+          <w:color w:val="CC7832"/>
+        </w:rPr>
+        <w:t xml:space="preserve">, </w:t>
+      </w:r>
+      <w:r>
+        <w:rPr>
+          <w:color w:val="A9B7C6"/>
+        </w:rPr>
+        <w:t>{</w:t>
+      </w:r>
+      <w:r>
+        <w:rPr>
+          <w:color w:val="FFC66D"/>
+        </w:rPr>
+        <w:t>useCallback</w:t>
+      </w:r>
+      <w:r>
+        <w:rPr>
+          <w:color w:val="A9B7C6"/>
+        </w:rPr>
+        <w:t xml:space="preserve">} </w:t>
+      </w:r>
+      <w:r>
+        <w:rPr>
+          <w:color w:val="CC7832"/>
+        </w:rPr>
+        <w:t xml:space="preserve">from </w:t>
+      </w:r>
+      <w:r>
+        <w:rPr>
+          <w:color w:val="6A8759"/>
+        </w:rPr>
+        <w:t>'react'</w:t>
+      </w:r>
+      <w:r>
+        <w:rPr>
+          <w:color w:val="CC7832"/>
+        </w:rPr>
+        <w:t>;</w:t>
+      </w:r>
+      <w:r>
+        <w:rPr>
+          <w:color w:val="CC7832"/>
+        </w:rPr>
+        <w:br/>
+        <w:t xml:space="preserve">import </w:t>
+      </w:r>
+      <w:r>
+        <w:rPr>
+          <w:color w:val="6A8759"/>
+        </w:rPr>
+        <w:t>'./Student.css'</w:t>
+      </w:r>
+      <w:r>
+        <w:rPr>
+          <w:color w:val="CC7832"/>
+        </w:rPr>
+        <w:t>;</w:t>
+      </w:r>
+      <w:r>
+        <w:rPr>
+          <w:color w:val="CC7832"/>
+        </w:rPr>
+        <w:br/>
+        <w:t xml:space="preserve">import </w:t>
+      </w:r>
+      <w:r>
+        <w:rPr>
+          <w:color w:val="A9B7C6"/>
+        </w:rPr>
+        <w:t xml:space="preserve">create </w:t>
+      </w:r>
+      <w:r>
+        <w:rPr>
+          <w:color w:val="CC7832"/>
+        </w:rPr>
+        <w:t xml:space="preserve">from </w:t>
+      </w:r>
+      <w:r>
+        <w:rPr>
+          <w:color w:val="6A8759"/>
+        </w:rPr>
+        <w:t>'zustand'</w:t>
+      </w:r>
+      <w:r>
+        <w:rPr>
+          <w:color w:val="CC7832"/>
+        </w:rPr>
+        <w:t>;</w:t>
+      </w:r>
+      <w:r>
+        <w:rPr>
+          <w:color w:val="CC7832"/>
+        </w:rPr>
+        <w:br/>
+      </w:r>
+      <w:r>
+        <w:rPr>
+          <w:color w:val="CC7832"/>
+        </w:rPr>
+        <w:br/>
+        <w:t xml:space="preserve">const </w:t>
+      </w:r>
+      <w:r>
+        <w:rPr>
+          <w:color w:val="A9B7C6"/>
+        </w:rPr>
+        <w:t xml:space="preserve">useStore = </w:t>
+      </w:r>
+      <w:r>
+        <w:rPr>
+          <w:color w:val="FFC66D"/>
+        </w:rPr>
+        <w:t>create</w:t>
+      </w:r>
+      <w:r>
+        <w:rPr>
+          <w:color w:val="A9B7C6"/>
+        </w:rPr>
+        <w:t>(set =&gt; ({</w:t>
+      </w:r>
+      <w:r>
+        <w:rPr>
+          <w:color w:val="A9B7C6"/>
+        </w:rPr>
+        <w:br/>
+        <w:t xml:space="preserve">    </w:t>
+      </w:r>
+      <w:r>
+        <w:rPr>
+          <w:color w:val="9876AA"/>
+        </w:rPr>
+        <w:t>students</w:t>
+      </w:r>
+      <w:r>
+        <w:rPr>
+          <w:color w:val="A9B7C6"/>
+        </w:rPr>
+        <w:t>: []</w:t>
+      </w:r>
+      <w:r>
+        <w:rPr>
+          <w:color w:val="CC7832"/>
+        </w:rPr>
+        <w:t>,</w:t>
+      </w:r>
+      <w:r>
+        <w:rPr>
+          <w:color w:val="CC7832"/>
+        </w:rPr>
+        <w:br/>
+        <w:t xml:space="preserve">    </w:t>
+      </w:r>
+      <w:r>
+        <w:rPr>
+          <w:color w:val="FFC66D"/>
+        </w:rPr>
+        <w:t>handleStudents</w:t>
+      </w:r>
+      <w:r>
+        <w:rPr>
+          <w:color w:val="A9B7C6"/>
+        </w:rPr>
+        <w:t>: (s) =&gt; {</w:t>
+      </w:r>
+      <w:r>
+        <w:rPr>
+          <w:color w:val="A9B7C6"/>
+        </w:rPr>
+        <w:br/>
+        <w:t xml:space="preserve">        set(state =&gt; ({...state</w:t>
+      </w:r>
+      <w:r>
+        <w:rPr>
+          <w:color w:val="CC7832"/>
+        </w:rPr>
+        <w:t xml:space="preserve">, </w:t>
+      </w:r>
+      <w:r>
+        <w:rPr>
+          <w:color w:val="9876AA"/>
+        </w:rPr>
+        <w:t>students</w:t>
+      </w:r>
+      <w:r>
+        <w:rPr>
+          <w:color w:val="A9B7C6"/>
+        </w:rPr>
+        <w:t>: s}))</w:t>
+      </w:r>
+      <w:r>
+        <w:rPr>
+          <w:color w:val="A9B7C6"/>
+        </w:rPr>
+        <w:br/>
+        <w:t xml:space="preserve">    }</w:t>
+      </w:r>
+      <w:r>
+        <w:rPr>
+          <w:color w:val="A9B7C6"/>
+        </w:rPr>
+        <w:br/>
+        <w:t>}))</w:t>
+      </w:r>
+      <w:r>
+        <w:rPr>
+          <w:color w:val="A9B7C6"/>
+        </w:rPr>
+        <w:br/>
+      </w:r>
+      <w:r>
+        <w:rPr>
+          <w:color w:val="A9B7C6"/>
+        </w:rPr>
+        <w:br/>
+      </w:r>
+      <w:r>
+        <w:rPr>
+          <w:color w:val="CC7832"/>
+        </w:rPr>
+        <w:t xml:space="preserve">function </w:t>
+      </w:r>
+      <w:r>
+        <w:rPr>
+          <w:color w:val="FFC66D"/>
+        </w:rPr>
+        <w:t>Student</w:t>
+      </w:r>
+      <w:r>
+        <w:rPr>
+          <w:color w:val="A9B7C6"/>
+        </w:rPr>
+        <w:t>() {</w:t>
+      </w:r>
+      <w:r>
+        <w:rPr>
+          <w:color w:val="A9B7C6"/>
+        </w:rPr>
+        <w:br/>
+        <w:t xml:space="preserve">    </w:t>
+      </w:r>
+      <w:r>
+        <w:rPr>
+          <w:color w:val="CC7832"/>
+        </w:rPr>
+        <w:t xml:space="preserve">let </w:t>
+      </w:r>
+      <w:r>
+        <w:rPr>
+          <w:color w:val="A9B7C6"/>
+        </w:rPr>
+        <w:t>students = useStore(state =&gt; state.</w:t>
+      </w:r>
+      <w:r>
+        <w:rPr>
+          <w:color w:val="9876AA"/>
+        </w:rPr>
+        <w:t>students</w:t>
+      </w:r>
+      <w:r>
+        <w:rPr>
+          <w:color w:val="A9B7C6"/>
+        </w:rPr>
+        <w:t>)</w:t>
+      </w:r>
+      <w:r>
+        <w:rPr>
+          <w:color w:val="CC7832"/>
+        </w:rPr>
+        <w:t>;</w:t>
+      </w:r>
+      <w:r>
+        <w:rPr>
+          <w:color w:val="CC7832"/>
+        </w:rPr>
+        <w:br/>
+        <w:t xml:space="preserve">    const </w:t>
+      </w:r>
+      <w:r>
+        <w:rPr>
+          <w:color w:val="A9B7C6"/>
+        </w:rPr>
+        <w:t>handleStudents = useStore(state =&gt; state.</w:t>
+      </w:r>
+      <w:r>
+        <w:rPr>
+          <w:color w:val="FFC66D"/>
+        </w:rPr>
+        <w:t>handleStudents</w:t>
+      </w:r>
+      <w:r>
+        <w:rPr>
+          <w:color w:val="A9B7C6"/>
+        </w:rPr>
+        <w:t>)</w:t>
+      </w:r>
+      <w:r>
+        <w:rPr>
+          <w:color w:val="CC7832"/>
+        </w:rPr>
+        <w:t>;</w:t>
+      </w:r>
+      <w:r>
+        <w:rPr>
+          <w:color w:val="CC7832"/>
+        </w:rPr>
+        <w:br/>
+      </w:r>
+      <w:r>
+        <w:rPr>
+          <w:color w:val="CC7832"/>
+        </w:rPr>
+        <w:br/>
+      </w:r>
+      <w:r>
+        <w:rPr>
+          <w:color w:val="CC7832"/>
+        </w:rPr>
+        <w:lastRenderedPageBreak/>
+        <w:t xml:space="preserve">    const </w:t>
+      </w:r>
+      <w:r>
+        <w:rPr>
+          <w:color w:val="A9B7C6"/>
+        </w:rPr>
+        <w:t xml:space="preserve">submitForm = </w:t>
+      </w:r>
+      <w:r>
+        <w:rPr>
+          <w:color w:val="FFC66D"/>
+        </w:rPr>
+        <w:t>useCallback</w:t>
+      </w:r>
+      <w:r>
+        <w:rPr>
+          <w:color w:val="A9B7C6"/>
+        </w:rPr>
+        <w:t>((e) =&gt; {</w:t>
+      </w:r>
+      <w:r>
+        <w:rPr>
+          <w:color w:val="A9B7C6"/>
+        </w:rPr>
+        <w:br/>
+        <w:t xml:space="preserve">        e.</w:t>
+      </w:r>
+      <w:r>
+        <w:rPr>
+          <w:color w:val="FFC66D"/>
+        </w:rPr>
+        <w:t>preventDefault</w:t>
+      </w:r>
+      <w:r>
+        <w:rPr>
+          <w:color w:val="A9B7C6"/>
+        </w:rPr>
+        <w:t>()</w:t>
+      </w:r>
+      <w:r>
+        <w:rPr>
+          <w:color w:val="CC7832"/>
+        </w:rPr>
+        <w:t>;</w:t>
+      </w:r>
+      <w:r>
+        <w:rPr>
+          <w:color w:val="CC7832"/>
+        </w:rPr>
+        <w:br/>
+        <w:t xml:space="preserve">        const </w:t>
+      </w:r>
+      <w:r>
+        <w:rPr>
+          <w:color w:val="A9B7C6"/>
+        </w:rPr>
+        <w:t xml:space="preserve">surnameInput = </w:t>
+      </w:r>
+      <w:r>
+        <w:rPr>
+          <w:b/>
+          <w:bCs/>
+          <w:i/>
+          <w:iCs/>
+          <w:color w:val="9876AA"/>
+        </w:rPr>
+        <w:t>document</w:t>
+      </w:r>
+      <w:r>
+        <w:rPr>
+          <w:color w:val="A9B7C6"/>
+        </w:rPr>
+        <w:t>.</w:t>
+      </w:r>
+      <w:r>
+        <w:rPr>
+          <w:color w:val="FFC66D"/>
+        </w:rPr>
+        <w:t>getElementById</w:t>
+      </w:r>
+      <w:r>
+        <w:rPr>
+          <w:color w:val="A9B7C6"/>
+        </w:rPr>
+        <w:t>(</w:t>
+      </w:r>
+      <w:r>
+        <w:rPr>
+          <w:color w:val="6A8759"/>
+        </w:rPr>
+        <w:t>'surname'</w:t>
+      </w:r>
+      <w:r>
+        <w:rPr>
+          <w:color w:val="A9B7C6"/>
+        </w:rPr>
+        <w:t>)</w:t>
+      </w:r>
+      <w:r>
+        <w:rPr>
+          <w:color w:val="CC7832"/>
+        </w:rPr>
+        <w:t>;</w:t>
+      </w:r>
+      <w:r>
+        <w:rPr>
+          <w:color w:val="CC7832"/>
+        </w:rPr>
+        <w:br/>
+        <w:t xml:space="preserve">        const </w:t>
+      </w:r>
+      <w:r>
+        <w:rPr>
+          <w:color w:val="A9B7C6"/>
+        </w:rPr>
+        <w:t xml:space="preserve">nameInput = </w:t>
+      </w:r>
+      <w:r>
+        <w:rPr>
+          <w:b/>
+          <w:bCs/>
+          <w:i/>
+          <w:iCs/>
+          <w:color w:val="9876AA"/>
+        </w:rPr>
+        <w:t>document</w:t>
+      </w:r>
+      <w:r>
+        <w:rPr>
+          <w:color w:val="A9B7C6"/>
+        </w:rPr>
+        <w:t>.</w:t>
+      </w:r>
+      <w:r>
+        <w:rPr>
+          <w:color w:val="FFC66D"/>
+        </w:rPr>
+        <w:t>getElementById</w:t>
+      </w:r>
+      <w:r>
+        <w:rPr>
+          <w:color w:val="A9B7C6"/>
+        </w:rPr>
+        <w:t>(</w:t>
+      </w:r>
+      <w:r>
+        <w:rPr>
+          <w:color w:val="6A8759"/>
+        </w:rPr>
+        <w:t>'name'</w:t>
+      </w:r>
+      <w:r>
+        <w:rPr>
+          <w:color w:val="A9B7C6"/>
+        </w:rPr>
+        <w:t>)</w:t>
+      </w:r>
+      <w:r>
+        <w:rPr>
+          <w:color w:val="CC7832"/>
+        </w:rPr>
+        <w:t>;</w:t>
+      </w:r>
+      <w:r>
+        <w:rPr>
+          <w:color w:val="CC7832"/>
+        </w:rPr>
+        <w:br/>
+        <w:t xml:space="preserve">        const </w:t>
+      </w:r>
+      <w:r>
+        <w:rPr>
+          <w:color w:val="A9B7C6"/>
+        </w:rPr>
+        <w:t xml:space="preserve">middle_nameInput = </w:t>
+      </w:r>
+      <w:r>
+        <w:rPr>
+          <w:b/>
+          <w:bCs/>
+          <w:i/>
+          <w:iCs/>
+          <w:color w:val="9876AA"/>
+        </w:rPr>
+        <w:t>document</w:t>
+      </w:r>
+      <w:r>
+        <w:rPr>
+          <w:color w:val="A9B7C6"/>
+        </w:rPr>
+        <w:t>.</w:t>
+      </w:r>
+      <w:r>
+        <w:rPr>
+          <w:color w:val="FFC66D"/>
+        </w:rPr>
+        <w:t>getElementById</w:t>
+      </w:r>
+      <w:r>
+        <w:rPr>
+          <w:color w:val="A9B7C6"/>
+        </w:rPr>
+        <w:t>(</w:t>
+      </w:r>
+      <w:r>
+        <w:rPr>
+          <w:color w:val="6A8759"/>
+        </w:rPr>
+        <w:t>'middle_name'</w:t>
+      </w:r>
+      <w:r>
+        <w:rPr>
+          <w:color w:val="A9B7C6"/>
+        </w:rPr>
+        <w:t>)</w:t>
+      </w:r>
+      <w:r>
+        <w:rPr>
+          <w:color w:val="CC7832"/>
+        </w:rPr>
+        <w:t>;</w:t>
+      </w:r>
+      <w:r>
+        <w:rPr>
+          <w:color w:val="CC7832"/>
+        </w:rPr>
+        <w:br/>
+        <w:t xml:space="preserve">        const </w:t>
+      </w:r>
+      <w:r>
+        <w:rPr>
+          <w:color w:val="A9B7C6"/>
+        </w:rPr>
+        <w:t xml:space="preserve">facultyInput = </w:t>
+      </w:r>
+      <w:r>
+        <w:rPr>
+          <w:b/>
+          <w:bCs/>
+          <w:i/>
+          <w:iCs/>
+          <w:color w:val="9876AA"/>
+        </w:rPr>
+        <w:t>document</w:t>
+      </w:r>
+      <w:r>
+        <w:rPr>
+          <w:color w:val="A9B7C6"/>
+        </w:rPr>
+        <w:t>.</w:t>
+      </w:r>
+      <w:r>
+        <w:rPr>
+          <w:color w:val="FFC66D"/>
+        </w:rPr>
+        <w:t>getElementById</w:t>
+      </w:r>
+      <w:r>
+        <w:rPr>
+          <w:color w:val="A9B7C6"/>
+        </w:rPr>
+        <w:t>(</w:t>
+      </w:r>
+      <w:r>
+        <w:rPr>
+          <w:color w:val="6A8759"/>
+        </w:rPr>
+        <w:t>'faculty'</w:t>
+      </w:r>
+      <w:r>
+        <w:rPr>
+          <w:color w:val="A9B7C6"/>
+        </w:rPr>
+        <w:t>)</w:t>
+      </w:r>
+      <w:r>
+        <w:rPr>
+          <w:color w:val="CC7832"/>
+        </w:rPr>
+        <w:t>;</w:t>
+      </w:r>
+      <w:r>
+        <w:rPr>
+          <w:color w:val="CC7832"/>
+        </w:rPr>
+        <w:br/>
+        <w:t xml:space="preserve">        const </w:t>
+      </w:r>
+      <w:r>
+        <w:rPr>
+          <w:color w:val="A9B7C6"/>
+        </w:rPr>
+        <w:t xml:space="preserve">room_numberInput = </w:t>
+      </w:r>
+      <w:r>
+        <w:rPr>
+          <w:b/>
+          <w:bCs/>
+          <w:i/>
+          <w:iCs/>
+          <w:color w:val="9876AA"/>
+        </w:rPr>
+        <w:t>document</w:t>
+      </w:r>
+      <w:r>
+        <w:rPr>
+          <w:color w:val="A9B7C6"/>
+        </w:rPr>
+        <w:t>.</w:t>
+      </w:r>
+      <w:r>
+        <w:rPr>
+          <w:color w:val="FFC66D"/>
+        </w:rPr>
+        <w:t>getElementById</w:t>
+      </w:r>
+      <w:r>
+        <w:rPr>
+          <w:color w:val="A9B7C6"/>
+        </w:rPr>
+        <w:t>(</w:t>
+      </w:r>
+      <w:r>
+        <w:rPr>
+          <w:color w:val="6A8759"/>
+        </w:rPr>
+        <w:t>'room_number'</w:t>
+      </w:r>
+      <w:r>
+        <w:rPr>
+          <w:color w:val="A9B7C6"/>
+        </w:rPr>
+        <w:t>)</w:t>
+      </w:r>
+      <w:r>
+        <w:rPr>
+          <w:color w:val="CC7832"/>
+        </w:rPr>
+        <w:t>;</w:t>
+      </w:r>
+      <w:r>
+        <w:rPr>
+          <w:color w:val="CC7832"/>
+        </w:rPr>
+        <w:br/>
+        <w:t xml:space="preserve">        const </w:t>
+      </w:r>
+      <w:r>
+        <w:rPr>
+          <w:color w:val="A9B7C6"/>
+        </w:rPr>
+        <w:t xml:space="preserve">cityInput = </w:t>
+      </w:r>
+      <w:r>
+        <w:rPr>
+          <w:b/>
+          <w:bCs/>
+          <w:i/>
+          <w:iCs/>
+          <w:color w:val="9876AA"/>
+        </w:rPr>
+        <w:t>document</w:t>
+      </w:r>
+      <w:r>
+        <w:rPr>
+          <w:color w:val="A9B7C6"/>
+        </w:rPr>
+        <w:t>.</w:t>
+      </w:r>
+      <w:r>
+        <w:rPr>
+          <w:color w:val="FFC66D"/>
+        </w:rPr>
+        <w:t>getElementById</w:t>
+      </w:r>
+      <w:r>
+        <w:rPr>
+          <w:color w:val="A9B7C6"/>
+        </w:rPr>
+        <w:t>(</w:t>
+      </w:r>
+      <w:r>
+        <w:rPr>
+          <w:color w:val="6A8759"/>
+        </w:rPr>
+        <w:t>'city'</w:t>
+      </w:r>
+      <w:r>
+        <w:rPr>
+          <w:color w:val="A9B7C6"/>
+        </w:rPr>
+        <w:t>)</w:t>
+      </w:r>
+      <w:r>
+        <w:rPr>
+          <w:color w:val="CC7832"/>
+        </w:rPr>
+        <w:t>;</w:t>
+      </w:r>
+      <w:r>
+        <w:rPr>
+          <w:color w:val="CC7832"/>
+        </w:rPr>
+        <w:br/>
+        <w:t xml:space="preserve">        </w:t>
+      </w:r>
+      <w:r>
+        <w:rPr>
+          <w:b/>
+          <w:bCs/>
+          <w:i/>
+          <w:iCs/>
+          <w:color w:val="9876AA"/>
+        </w:rPr>
+        <w:t>console</w:t>
+      </w:r>
+      <w:r>
+        <w:rPr>
+          <w:color w:val="A9B7C6"/>
+        </w:rPr>
+        <w:t>.</w:t>
+      </w:r>
+      <w:r>
+        <w:rPr>
+          <w:color w:val="FFC66D"/>
+        </w:rPr>
+        <w:t>log</w:t>
+      </w:r>
+      <w:r>
+        <w:rPr>
+          <w:color w:val="A9B7C6"/>
+        </w:rPr>
+        <w:t>(</w:t>
+      </w:r>
+      <w:r>
+        <w:rPr>
+          <w:color w:val="6A8759"/>
+        </w:rPr>
+        <w:t>'students'</w:t>
+      </w:r>
+      <w:r>
+        <w:rPr>
+          <w:color w:val="CC7832"/>
+        </w:rPr>
+        <w:t xml:space="preserve">, </w:t>
+      </w:r>
+      <w:r>
+        <w:rPr>
+          <w:color w:val="A9B7C6"/>
+        </w:rPr>
+        <w:t>students)</w:t>
+      </w:r>
+      <w:r>
+        <w:rPr>
+          <w:color w:val="CC7832"/>
+        </w:rPr>
+        <w:t>;</w:t>
+      </w:r>
+      <w:r>
+        <w:rPr>
+          <w:color w:val="CC7832"/>
+        </w:rPr>
+        <w:br/>
+        <w:t xml:space="preserve">        </w:t>
+      </w:r>
+      <w:r>
+        <w:rPr>
+          <w:color w:val="A9B7C6"/>
+        </w:rPr>
+        <w:t>handleStudents([...students</w:t>
+      </w:r>
+      <w:r>
+        <w:rPr>
+          <w:color w:val="CC7832"/>
+        </w:rPr>
+        <w:t xml:space="preserve">, </w:t>
+      </w:r>
+      <w:r>
+        <w:rPr>
+          <w:color w:val="A9B7C6"/>
+        </w:rPr>
+        <w:t>{</w:t>
+      </w:r>
+      <w:r>
+        <w:rPr>
+          <w:color w:val="A9B7C6"/>
+        </w:rPr>
+        <w:br/>
+        <w:t xml:space="preserve">            </w:t>
+      </w:r>
+      <w:r>
+        <w:rPr>
+          <w:color w:val="6A8759"/>
+        </w:rPr>
+        <w:t>"surname"</w:t>
+      </w:r>
+      <w:r>
+        <w:rPr>
+          <w:color w:val="A9B7C6"/>
+        </w:rPr>
+        <w:t>: surnameInput.</w:t>
+      </w:r>
+      <w:r>
+        <w:rPr>
+          <w:color w:val="9876AA"/>
+        </w:rPr>
+        <w:t>value</w:t>
+      </w:r>
+      <w:r>
+        <w:rPr>
+          <w:color w:val="CC7832"/>
+        </w:rPr>
+        <w:t>,</w:t>
+      </w:r>
+      <w:r>
+        <w:rPr>
+          <w:color w:val="CC7832"/>
+        </w:rPr>
+        <w:br/>
+        <w:t xml:space="preserve">            </w:t>
+      </w:r>
+      <w:r>
+        <w:rPr>
+          <w:color w:val="6A8759"/>
+        </w:rPr>
+        <w:t>"name"</w:t>
+      </w:r>
+      <w:r>
+        <w:rPr>
+          <w:color w:val="A9B7C6"/>
+        </w:rPr>
+        <w:t>: nameInput.</w:t>
+      </w:r>
+      <w:r>
+        <w:rPr>
+          <w:color w:val="9876AA"/>
+        </w:rPr>
+        <w:t>value</w:t>
+      </w:r>
+      <w:r>
+        <w:rPr>
+          <w:color w:val="CC7832"/>
+        </w:rPr>
+        <w:t>,</w:t>
+      </w:r>
+      <w:r>
+        <w:rPr>
+          <w:color w:val="CC7832"/>
+        </w:rPr>
+        <w:br/>
+        <w:t xml:space="preserve">            </w:t>
+      </w:r>
+      <w:r>
+        <w:rPr>
+          <w:color w:val="6A8759"/>
+        </w:rPr>
+        <w:t>"middle_name"</w:t>
+      </w:r>
+      <w:r>
+        <w:rPr>
+          <w:color w:val="A9B7C6"/>
+        </w:rPr>
+        <w:t>: middle_nameInput.</w:t>
+      </w:r>
+      <w:r>
+        <w:rPr>
+          <w:color w:val="9876AA"/>
+        </w:rPr>
+        <w:t>value</w:t>
+      </w:r>
+      <w:r>
+        <w:rPr>
+          <w:color w:val="CC7832"/>
+        </w:rPr>
+        <w:t>,</w:t>
+      </w:r>
+      <w:r>
+        <w:rPr>
+          <w:color w:val="CC7832"/>
+        </w:rPr>
+        <w:br/>
+        <w:t xml:space="preserve">            </w:t>
+      </w:r>
+      <w:r>
+        <w:rPr>
+          <w:color w:val="6A8759"/>
+        </w:rPr>
+        <w:t>"faculty"</w:t>
+      </w:r>
+      <w:r>
+        <w:rPr>
+          <w:color w:val="A9B7C6"/>
+        </w:rPr>
+        <w:t>: facultyInput.</w:t>
+      </w:r>
+      <w:r>
+        <w:rPr>
+          <w:color w:val="9876AA"/>
+        </w:rPr>
+        <w:t>value</w:t>
+      </w:r>
+      <w:r>
+        <w:rPr>
+          <w:color w:val="CC7832"/>
+        </w:rPr>
+        <w:t>,</w:t>
+      </w:r>
+      <w:r>
+        <w:rPr>
+          <w:color w:val="CC7832"/>
+        </w:rPr>
+        <w:br/>
+        <w:t xml:space="preserve">            </w:t>
+      </w:r>
+      <w:r>
+        <w:rPr>
+          <w:color w:val="6A8759"/>
+        </w:rPr>
+        <w:t>"room_number"</w:t>
+      </w:r>
+      <w:r>
+        <w:rPr>
+          <w:color w:val="A9B7C6"/>
+        </w:rPr>
+        <w:t>: room_numberInput.</w:t>
+      </w:r>
+      <w:r>
+        <w:rPr>
+          <w:color w:val="9876AA"/>
+        </w:rPr>
+        <w:t>value</w:t>
+      </w:r>
+      <w:r>
+        <w:rPr>
+          <w:color w:val="CC7832"/>
+        </w:rPr>
+        <w:t>,</w:t>
+      </w:r>
+      <w:r>
+        <w:rPr>
+          <w:color w:val="CC7832"/>
+        </w:rPr>
+        <w:br/>
+        <w:t xml:space="preserve">            </w:t>
+      </w:r>
+      <w:r>
+        <w:rPr>
+          <w:color w:val="6A8759"/>
+        </w:rPr>
+        <w:t>"city"</w:t>
+      </w:r>
+      <w:r>
+        <w:rPr>
+          <w:color w:val="A9B7C6"/>
+        </w:rPr>
+        <w:t>: cityInput.</w:t>
+      </w:r>
+      <w:r>
+        <w:rPr>
+          <w:color w:val="9876AA"/>
+        </w:rPr>
+        <w:t>value</w:t>
+      </w:r>
+      <w:r>
+        <w:rPr>
+          <w:color w:val="CC7832"/>
+        </w:rPr>
+        <w:t>,</w:t>
+      </w:r>
+      <w:r>
+        <w:rPr>
+          <w:color w:val="CC7832"/>
+        </w:rPr>
+        <w:br/>
+        <w:t xml:space="preserve">        </w:t>
+      </w:r>
+      <w:r>
+        <w:rPr>
+          <w:color w:val="A9B7C6"/>
+        </w:rPr>
+        <w:t>}])</w:t>
+      </w:r>
+      <w:r>
+        <w:rPr>
+          <w:color w:val="A9B7C6"/>
+        </w:rPr>
+        <w:br/>
+        <w:t xml:space="preserve">    }</w:t>
+      </w:r>
+      <w:r>
+        <w:rPr>
+          <w:color w:val="CC7832"/>
+        </w:rPr>
+        <w:t xml:space="preserve">, </w:t>
+      </w:r>
+      <w:r>
+        <w:rPr>
+          <w:color w:val="A9B7C6"/>
+        </w:rPr>
+        <w:t>[students</w:t>
+      </w:r>
+      <w:r>
+        <w:rPr>
+          <w:color w:val="CC7832"/>
+        </w:rPr>
+        <w:t xml:space="preserve">, </w:t>
+      </w:r>
+      <w:r>
+        <w:rPr>
+          <w:color w:val="A9B7C6"/>
+        </w:rPr>
+        <w:t>handleStudents])</w:t>
+      </w:r>
+      <w:r>
+        <w:rPr>
+          <w:color w:val="CC7832"/>
+        </w:rPr>
+        <w:t>;</w:t>
+      </w:r>
+      <w:r>
+        <w:rPr>
+          <w:color w:val="CC7832"/>
+        </w:rPr>
+        <w:br/>
+        <w:t xml:space="preserve">    return </w:t>
+      </w:r>
+      <w:r>
+        <w:rPr>
+          <w:color w:val="A9B7C6"/>
+        </w:rPr>
+        <w:t>(</w:t>
+      </w:r>
+      <w:r>
+        <w:rPr>
+          <w:color w:val="A9B7C6"/>
+        </w:rPr>
+        <w:br/>
+        <w:t xml:space="preserve">        </w:t>
+      </w:r>
+      <w:r>
+        <w:rPr>
+          <w:color w:val="E8BF6A"/>
+        </w:rPr>
+        <w:t xml:space="preserve">&lt;div </w:t>
+      </w:r>
+      <w:r>
+        <w:rPr>
+          <w:color w:val="BABABA"/>
+        </w:rPr>
+        <w:t>className</w:t>
+      </w:r>
+      <w:r>
+        <w:rPr>
+          <w:color w:val="6A8759"/>
+        </w:rPr>
+        <w:t>="Student flex justify-content_space-evenly align-items_flex-start m_2rem"</w:t>
+      </w:r>
+      <w:r>
+        <w:rPr>
+          <w:color w:val="E8BF6A"/>
+        </w:rPr>
+        <w:t>&gt;</w:t>
+      </w:r>
+      <w:r>
+        <w:rPr>
+          <w:color w:val="E8BF6A"/>
+        </w:rPr>
+        <w:br/>
+        <w:t xml:space="preserve">            &lt;form </w:t>
+      </w:r>
+      <w:r>
+        <w:rPr>
+          <w:color w:val="BABABA"/>
+        </w:rPr>
+        <w:t>className</w:t>
+      </w:r>
+      <w:r>
+        <w:rPr>
+          <w:color w:val="6A8759"/>
+        </w:rPr>
+        <w:t xml:space="preserve">="form flex flex-direction_column" </w:t>
+      </w:r>
+      <w:r>
+        <w:rPr>
+          <w:color w:val="BABABA"/>
+        </w:rPr>
+        <w:t>onSubmit</w:t>
+      </w:r>
+      <w:r>
+        <w:rPr>
+          <w:color w:val="6A8759"/>
+        </w:rPr>
+        <w:t>=</w:t>
+      </w:r>
+      <w:r>
+        <w:rPr>
+          <w:color w:val="A9B7C6"/>
+        </w:rPr>
+        <w:t>{submitForm}</w:t>
+      </w:r>
+      <w:r>
+        <w:rPr>
+          <w:color w:val="E8BF6A"/>
+        </w:rPr>
+        <w:t>&gt;</w:t>
+      </w:r>
+      <w:r>
+        <w:rPr>
+          <w:color w:val="E8BF6A"/>
+        </w:rPr>
+        <w:br/>
+        <w:t xml:space="preserve">                &lt;label </w:t>
+      </w:r>
+      <w:r>
+        <w:rPr>
+          <w:color w:val="BABABA"/>
+        </w:rPr>
+        <w:t>htmlFor</w:t>
+      </w:r>
+      <w:r>
+        <w:rPr>
+          <w:color w:val="6A8759"/>
+        </w:rPr>
+        <w:t>="surname"</w:t>
+      </w:r>
+      <w:r>
+        <w:rPr>
+          <w:color w:val="E8BF6A"/>
+        </w:rPr>
+        <w:t>&gt;</w:t>
+      </w:r>
+      <w:r>
+        <w:rPr>
+          <w:color w:val="A9B7C6"/>
+        </w:rPr>
+        <w:t>Surname</w:t>
+      </w:r>
+      <w:r>
+        <w:rPr>
+          <w:color w:val="E8BF6A"/>
+        </w:rPr>
+        <w:t>&lt;/label&gt;</w:t>
+      </w:r>
+      <w:r>
+        <w:rPr>
+          <w:color w:val="E8BF6A"/>
+        </w:rPr>
+        <w:br/>
+        <w:t xml:space="preserve">                &lt;input </w:t>
+      </w:r>
+      <w:r>
+        <w:rPr>
+          <w:color w:val="BABABA"/>
+        </w:rPr>
+        <w:t>id</w:t>
+      </w:r>
+      <w:r>
+        <w:rPr>
+          <w:color w:val="6A8759"/>
+        </w:rPr>
+        <w:t xml:space="preserve">="surname" </w:t>
+      </w:r>
+      <w:r>
+        <w:rPr>
+          <w:color w:val="BABABA"/>
+        </w:rPr>
+        <w:t>type</w:t>
+      </w:r>
+      <w:r>
+        <w:rPr>
+          <w:color w:val="6A8759"/>
+        </w:rPr>
+        <w:t xml:space="preserve">="text" </w:t>
+      </w:r>
+      <w:r>
+        <w:rPr>
+          <w:color w:val="BABABA"/>
+        </w:rPr>
+        <w:t>required</w:t>
+      </w:r>
+      <w:r>
+        <w:rPr>
+          <w:color w:val="E8BF6A"/>
+        </w:rPr>
+        <w:t>/&gt;</w:t>
+      </w:r>
+      <w:r>
+        <w:rPr>
+          <w:color w:val="E8BF6A"/>
+        </w:rPr>
+        <w:br/>
+        <w:t xml:space="preserve">                &lt;label </w:t>
+      </w:r>
+      <w:r>
+        <w:rPr>
+          <w:color w:val="BABABA"/>
+        </w:rPr>
+        <w:t>htmlFor</w:t>
+      </w:r>
+      <w:r>
+        <w:rPr>
+          <w:color w:val="6A8759"/>
+        </w:rPr>
+        <w:t>="name"</w:t>
+      </w:r>
+      <w:r>
+        <w:rPr>
+          <w:color w:val="E8BF6A"/>
+        </w:rPr>
+        <w:t>&gt;</w:t>
+      </w:r>
+      <w:r>
+        <w:rPr>
+          <w:color w:val="A9B7C6"/>
+        </w:rPr>
+        <w:t>Name</w:t>
+      </w:r>
+      <w:r>
+        <w:rPr>
+          <w:color w:val="E8BF6A"/>
+        </w:rPr>
+        <w:t>&lt;/label&gt;</w:t>
+      </w:r>
+      <w:r>
+        <w:rPr>
+          <w:color w:val="E8BF6A"/>
+        </w:rPr>
+        <w:br/>
+        <w:t xml:space="preserve">                &lt;input </w:t>
+      </w:r>
+      <w:r>
+        <w:rPr>
+          <w:color w:val="BABABA"/>
+        </w:rPr>
+        <w:t>id</w:t>
+      </w:r>
+      <w:r>
+        <w:rPr>
+          <w:color w:val="6A8759"/>
+        </w:rPr>
+        <w:t xml:space="preserve">="name" </w:t>
+      </w:r>
+      <w:r>
+        <w:rPr>
+          <w:color w:val="BABABA"/>
+        </w:rPr>
+        <w:t>type</w:t>
+      </w:r>
+      <w:r>
+        <w:rPr>
+          <w:color w:val="6A8759"/>
+        </w:rPr>
+        <w:t xml:space="preserve">="text" </w:t>
+      </w:r>
+      <w:r>
+        <w:rPr>
+          <w:color w:val="BABABA"/>
+        </w:rPr>
+        <w:t>required</w:t>
+      </w:r>
+      <w:r>
+        <w:rPr>
+          <w:color w:val="E8BF6A"/>
+        </w:rPr>
+        <w:t>/&gt;</w:t>
+      </w:r>
+      <w:r>
+        <w:rPr>
+          <w:color w:val="E8BF6A"/>
+        </w:rPr>
+        <w:br/>
+        <w:t xml:space="preserve">                &lt;label </w:t>
+      </w:r>
+      <w:r>
+        <w:rPr>
+          <w:color w:val="BABABA"/>
+        </w:rPr>
+        <w:t>htmlFor</w:t>
+      </w:r>
+      <w:r>
+        <w:rPr>
+          <w:color w:val="6A8759"/>
+        </w:rPr>
+        <w:t>="middle_name"</w:t>
+      </w:r>
+      <w:r>
+        <w:rPr>
+          <w:color w:val="E8BF6A"/>
+        </w:rPr>
+        <w:t>&gt;</w:t>
+      </w:r>
+      <w:r>
+        <w:rPr>
+          <w:color w:val="A9B7C6"/>
+        </w:rPr>
+        <w:t>Middle name</w:t>
+      </w:r>
+      <w:r>
+        <w:rPr>
+          <w:color w:val="E8BF6A"/>
+        </w:rPr>
+        <w:t>&lt;/label&gt;</w:t>
+      </w:r>
+      <w:r>
+        <w:rPr>
+          <w:color w:val="E8BF6A"/>
+        </w:rPr>
+        <w:br/>
+        <w:t xml:space="preserve">                &lt;input </w:t>
+      </w:r>
+      <w:r>
+        <w:rPr>
+          <w:color w:val="BABABA"/>
+        </w:rPr>
+        <w:t>id</w:t>
+      </w:r>
+      <w:r>
+        <w:rPr>
+          <w:color w:val="6A8759"/>
+        </w:rPr>
+        <w:t xml:space="preserve">="middle_name" </w:t>
+      </w:r>
+      <w:r>
+        <w:rPr>
+          <w:color w:val="BABABA"/>
+        </w:rPr>
+        <w:t>type</w:t>
+      </w:r>
+      <w:r>
+        <w:rPr>
+          <w:color w:val="6A8759"/>
+        </w:rPr>
+        <w:t xml:space="preserve">="text" </w:t>
+      </w:r>
+      <w:r>
+        <w:rPr>
+          <w:color w:val="BABABA"/>
+        </w:rPr>
+        <w:t>required</w:t>
+      </w:r>
+      <w:r>
+        <w:rPr>
+          <w:color w:val="E8BF6A"/>
+        </w:rPr>
+        <w:t>/&gt;</w:t>
+      </w:r>
+      <w:r>
+        <w:rPr>
+          <w:color w:val="E8BF6A"/>
+        </w:rPr>
+        <w:br/>
+        <w:t xml:space="preserve">                &lt;label </w:t>
+      </w:r>
+      <w:r>
+        <w:rPr>
+          <w:color w:val="BABABA"/>
+        </w:rPr>
+        <w:t>htmlFor</w:t>
+      </w:r>
+      <w:r>
+        <w:rPr>
+          <w:color w:val="6A8759"/>
+        </w:rPr>
+        <w:t>="faculty"</w:t>
+      </w:r>
+      <w:r>
+        <w:rPr>
+          <w:color w:val="E8BF6A"/>
+        </w:rPr>
+        <w:t>&gt;</w:t>
+      </w:r>
+      <w:r>
+        <w:rPr>
+          <w:color w:val="A9B7C6"/>
+        </w:rPr>
+        <w:t>Faculty</w:t>
+      </w:r>
+      <w:r>
+        <w:rPr>
+          <w:color w:val="E8BF6A"/>
+        </w:rPr>
+        <w:t>&lt;/label&gt;</w:t>
+      </w:r>
+      <w:r>
+        <w:rPr>
+          <w:color w:val="E8BF6A"/>
+        </w:rPr>
+        <w:br/>
+        <w:t xml:space="preserve">                &lt;select </w:t>
+      </w:r>
+      <w:r>
+        <w:rPr>
+          <w:color w:val="BABABA"/>
+        </w:rPr>
+        <w:t>id</w:t>
+      </w:r>
+      <w:r>
+        <w:rPr>
+          <w:color w:val="6A8759"/>
+        </w:rPr>
+        <w:t>="faculty"</w:t>
+      </w:r>
+      <w:r>
+        <w:rPr>
+          <w:color w:val="E8BF6A"/>
+        </w:rPr>
+        <w:t>&gt;</w:t>
+      </w:r>
+      <w:r>
+        <w:rPr>
+          <w:color w:val="E8BF6A"/>
+        </w:rPr>
+        <w:br/>
+        <w:t xml:space="preserve">                    &lt;option </w:t>
+      </w:r>
+      <w:r>
+        <w:rPr>
+          <w:color w:val="BABABA"/>
+        </w:rPr>
+        <w:t>value</w:t>
+      </w:r>
+      <w:r>
+        <w:rPr>
+          <w:color w:val="6A8759"/>
+        </w:rPr>
+        <w:t>="PE"</w:t>
+      </w:r>
+      <w:r>
+        <w:rPr>
+          <w:color w:val="E8BF6A"/>
+        </w:rPr>
+        <w:t>&gt;</w:t>
+      </w:r>
+      <w:r>
+        <w:rPr>
+          <w:color w:val="A9B7C6"/>
+        </w:rPr>
+        <w:t>PE</w:t>
+      </w:r>
+      <w:r>
+        <w:rPr>
+          <w:color w:val="E8BF6A"/>
+        </w:rPr>
+        <w:t>&lt;/option&gt;</w:t>
+      </w:r>
+      <w:r>
+        <w:rPr>
+          <w:color w:val="E8BF6A"/>
+        </w:rPr>
+        <w:br/>
+        <w:t xml:space="preserve">                    &lt;option </w:t>
+      </w:r>
+      <w:r>
+        <w:rPr>
+          <w:color w:val="BABABA"/>
+        </w:rPr>
+        <w:t>value</w:t>
+      </w:r>
+      <w:r>
+        <w:rPr>
+          <w:color w:val="6A8759"/>
+        </w:rPr>
+        <w:t>="CE"</w:t>
+      </w:r>
+      <w:r>
+        <w:rPr>
+          <w:color w:val="E8BF6A"/>
+        </w:rPr>
+        <w:t>&gt;</w:t>
+      </w:r>
+      <w:r>
+        <w:rPr>
+          <w:color w:val="A9B7C6"/>
+        </w:rPr>
+        <w:t>CE</w:t>
+      </w:r>
+      <w:r>
+        <w:rPr>
+          <w:color w:val="E8BF6A"/>
+        </w:rPr>
+        <w:t>&lt;/option&gt;</w:t>
+      </w:r>
+      <w:r>
+        <w:rPr>
+          <w:color w:val="E8BF6A"/>
+        </w:rPr>
+        <w:br/>
+        <w:t xml:space="preserve">                    &lt;option </w:t>
+      </w:r>
+      <w:r>
+        <w:rPr>
+          <w:color w:val="BABABA"/>
+        </w:rPr>
+        <w:t>value</w:t>
+      </w:r>
+      <w:r>
+        <w:rPr>
+          <w:color w:val="6A8759"/>
+        </w:rPr>
+        <w:t>="AT"</w:t>
+      </w:r>
+      <w:r>
+        <w:rPr>
+          <w:color w:val="E8BF6A"/>
+        </w:rPr>
+        <w:t>&gt;</w:t>
+      </w:r>
+      <w:r>
+        <w:rPr>
+          <w:color w:val="A9B7C6"/>
+        </w:rPr>
+        <w:t>AT</w:t>
+      </w:r>
+      <w:r>
+        <w:rPr>
+          <w:color w:val="E8BF6A"/>
+        </w:rPr>
+        <w:t>&lt;/option&gt;</w:t>
+      </w:r>
+      <w:r>
+        <w:rPr>
+          <w:color w:val="E8BF6A"/>
+        </w:rPr>
+        <w:br/>
+        <w:t xml:space="preserve">                &lt;/select&gt;</w:t>
+      </w:r>
+      <w:r>
+        <w:rPr>
+          <w:color w:val="E8BF6A"/>
+        </w:rPr>
+        <w:br/>
+        <w:t xml:space="preserve">                &lt;label </w:t>
+      </w:r>
+      <w:r>
+        <w:rPr>
+          <w:color w:val="BABABA"/>
+        </w:rPr>
+        <w:t>htmlFor</w:t>
+      </w:r>
+      <w:r>
+        <w:rPr>
+          <w:color w:val="6A8759"/>
+        </w:rPr>
+        <w:t>="room_number"</w:t>
+      </w:r>
+      <w:r>
+        <w:rPr>
+          <w:color w:val="E8BF6A"/>
+        </w:rPr>
+        <w:t>&gt;</w:t>
+      </w:r>
+      <w:r>
+        <w:rPr>
+          <w:color w:val="A9B7C6"/>
+        </w:rPr>
+        <w:t>Room number</w:t>
+      </w:r>
+      <w:r>
+        <w:rPr>
+          <w:color w:val="E8BF6A"/>
+        </w:rPr>
+        <w:t>&lt;/label&gt;</w:t>
+      </w:r>
+      <w:r>
+        <w:rPr>
+          <w:color w:val="E8BF6A"/>
+        </w:rPr>
+        <w:br/>
+        <w:t xml:space="preserve">                &lt;input </w:t>
+      </w:r>
+      <w:r>
+        <w:rPr>
+          <w:color w:val="BABABA"/>
+        </w:rPr>
+        <w:t>id</w:t>
+      </w:r>
+      <w:r>
+        <w:rPr>
+          <w:color w:val="6A8759"/>
+        </w:rPr>
+        <w:t xml:space="preserve">="room_number" </w:t>
+      </w:r>
+      <w:r>
+        <w:rPr>
+          <w:color w:val="BABABA"/>
+        </w:rPr>
+        <w:t>type</w:t>
+      </w:r>
+      <w:r>
+        <w:rPr>
+          <w:color w:val="6A8759"/>
+        </w:rPr>
+        <w:t xml:space="preserve">="number" </w:t>
+      </w:r>
+      <w:r>
+        <w:rPr>
+          <w:color w:val="BABABA"/>
+        </w:rPr>
+        <w:t>defaultValue</w:t>
+      </w:r>
+      <w:r>
+        <w:rPr>
+          <w:color w:val="6A8759"/>
+        </w:rPr>
+        <w:t xml:space="preserve">="1" </w:t>
+      </w:r>
+      <w:r>
+        <w:rPr>
+          <w:color w:val="BABABA"/>
+        </w:rPr>
+        <w:t>min</w:t>
+      </w:r>
+      <w:r>
+        <w:rPr>
+          <w:color w:val="6A8759"/>
+        </w:rPr>
+        <w:t xml:space="preserve">="1" </w:t>
+      </w:r>
+      <w:r>
+        <w:rPr>
+          <w:color w:val="BABABA"/>
+        </w:rPr>
+        <w:t>max</w:t>
+      </w:r>
+      <w:r>
+        <w:rPr>
+          <w:color w:val="6A8759"/>
+        </w:rPr>
+        <w:t xml:space="preserve">="999" </w:t>
+      </w:r>
+      <w:r>
+        <w:rPr>
+          <w:color w:val="BABABA"/>
+        </w:rPr>
+        <w:t>step</w:t>
+      </w:r>
+      <w:r>
+        <w:rPr>
+          <w:color w:val="6A8759"/>
+        </w:rPr>
+        <w:t xml:space="preserve">="1" </w:t>
+      </w:r>
+      <w:r>
+        <w:rPr>
+          <w:color w:val="BABABA"/>
+        </w:rPr>
+        <w:t>required</w:t>
+      </w:r>
+      <w:r>
+        <w:rPr>
+          <w:color w:val="E8BF6A"/>
+        </w:rPr>
+        <w:t>/&gt;</w:t>
+      </w:r>
+      <w:r>
+        <w:rPr>
+          <w:color w:val="E8BF6A"/>
+        </w:rPr>
+        <w:br/>
+        <w:t xml:space="preserve">                &lt;label </w:t>
+      </w:r>
+      <w:r>
+        <w:rPr>
+          <w:color w:val="BABABA"/>
+        </w:rPr>
+        <w:t>htmlFor</w:t>
+      </w:r>
+      <w:r>
+        <w:rPr>
+          <w:color w:val="6A8759"/>
+        </w:rPr>
+        <w:t>="city"</w:t>
+      </w:r>
+      <w:r>
+        <w:rPr>
+          <w:color w:val="E8BF6A"/>
+        </w:rPr>
+        <w:t>&gt;</w:t>
+      </w:r>
+      <w:r>
+        <w:rPr>
+          <w:color w:val="A9B7C6"/>
+        </w:rPr>
+        <w:t>City</w:t>
+      </w:r>
+      <w:r>
+        <w:rPr>
+          <w:color w:val="E8BF6A"/>
+        </w:rPr>
+        <w:t>&lt;/label&gt;</w:t>
+      </w:r>
+      <w:r>
+        <w:rPr>
+          <w:color w:val="E8BF6A"/>
+        </w:rPr>
+        <w:br/>
+        <w:t xml:space="preserve">                &lt;select </w:t>
+      </w:r>
+      <w:r>
+        <w:rPr>
+          <w:color w:val="BABABA"/>
+        </w:rPr>
+        <w:t>id</w:t>
+      </w:r>
+      <w:r>
+        <w:rPr>
+          <w:color w:val="6A8759"/>
+        </w:rPr>
+        <w:t>="city"</w:t>
+      </w:r>
+      <w:r>
+        <w:rPr>
+          <w:color w:val="E8BF6A"/>
+        </w:rPr>
+        <w:t>&gt;</w:t>
+      </w:r>
+      <w:r>
+        <w:rPr>
+          <w:color w:val="E8BF6A"/>
+        </w:rPr>
+        <w:br/>
+        <w:t xml:space="preserve">                    &lt;option </w:t>
+      </w:r>
+      <w:r>
+        <w:rPr>
+          <w:color w:val="BABABA"/>
+        </w:rPr>
+        <w:t>value</w:t>
+      </w:r>
+      <w:r>
+        <w:rPr>
+          <w:color w:val="6A8759"/>
+        </w:rPr>
+        <w:t>="Khmelnytskyi"</w:t>
+      </w:r>
+      <w:r>
+        <w:rPr>
+          <w:color w:val="E8BF6A"/>
+        </w:rPr>
+        <w:t>&gt;</w:t>
+      </w:r>
+      <w:r>
+        <w:rPr>
+          <w:color w:val="A9B7C6"/>
+        </w:rPr>
+        <w:t>Khmelnytskyi</w:t>
+      </w:r>
+      <w:r>
+        <w:rPr>
+          <w:color w:val="E8BF6A"/>
+        </w:rPr>
+        <w:t>&lt;/option&gt;</w:t>
+      </w:r>
+      <w:r>
+        <w:rPr>
+          <w:color w:val="E8BF6A"/>
+        </w:rPr>
+        <w:br/>
+        <w:t xml:space="preserve">                    &lt;option </w:t>
+      </w:r>
+      <w:r>
+        <w:rPr>
+          <w:color w:val="BABABA"/>
+        </w:rPr>
+        <w:t>value</w:t>
+      </w:r>
+      <w:r>
+        <w:rPr>
+          <w:color w:val="6A8759"/>
+        </w:rPr>
+        <w:t>="Vinnitsa"</w:t>
+      </w:r>
+      <w:r>
+        <w:rPr>
+          <w:color w:val="E8BF6A"/>
+        </w:rPr>
+        <w:t>&gt;</w:t>
+      </w:r>
+      <w:r>
+        <w:rPr>
+          <w:color w:val="A9B7C6"/>
+        </w:rPr>
+        <w:t>Vinnitsa</w:t>
+      </w:r>
+      <w:r>
+        <w:rPr>
+          <w:color w:val="E8BF6A"/>
+        </w:rPr>
+        <w:t>&lt;/option&gt;</w:t>
+      </w:r>
+      <w:r>
+        <w:rPr>
+          <w:color w:val="E8BF6A"/>
+        </w:rPr>
+        <w:br/>
+        <w:t xml:space="preserve">                    &lt;option </w:t>
+      </w:r>
+      <w:r>
+        <w:rPr>
+          <w:color w:val="BABABA"/>
+        </w:rPr>
+        <w:t>value</w:t>
+      </w:r>
+      <w:r>
+        <w:rPr>
+          <w:color w:val="6A8759"/>
+        </w:rPr>
+        <w:t>="Shepetivka"</w:t>
+      </w:r>
+      <w:r>
+        <w:rPr>
+          <w:color w:val="E8BF6A"/>
+        </w:rPr>
+        <w:t>&gt;</w:t>
+      </w:r>
+      <w:r>
+        <w:rPr>
+          <w:color w:val="A9B7C6"/>
+        </w:rPr>
+        <w:t>Shepetivka</w:t>
+      </w:r>
+      <w:r>
+        <w:rPr>
+          <w:color w:val="E8BF6A"/>
+        </w:rPr>
+        <w:t>&lt;/option&gt;</w:t>
+      </w:r>
+      <w:r>
+        <w:rPr>
+          <w:color w:val="E8BF6A"/>
+        </w:rPr>
+        <w:br/>
+        <w:t xml:space="preserve">                    &lt;option </w:t>
+      </w:r>
+      <w:r>
+        <w:rPr>
+          <w:color w:val="BABABA"/>
+        </w:rPr>
+        <w:t>value</w:t>
+      </w:r>
+      <w:r>
+        <w:rPr>
+          <w:color w:val="6A8759"/>
+        </w:rPr>
+        <w:t>="Dunaivtsi"</w:t>
+      </w:r>
+      <w:r>
+        <w:rPr>
+          <w:color w:val="E8BF6A"/>
+        </w:rPr>
+        <w:t>&gt;</w:t>
+      </w:r>
+      <w:r>
+        <w:rPr>
+          <w:color w:val="A9B7C6"/>
+        </w:rPr>
+        <w:t>Dunaivtsi</w:t>
+      </w:r>
+      <w:r>
+        <w:rPr>
+          <w:color w:val="E8BF6A"/>
+        </w:rPr>
+        <w:t>&lt;/option&gt;</w:t>
+      </w:r>
+      <w:r>
+        <w:rPr>
+          <w:color w:val="E8BF6A"/>
+        </w:rPr>
+        <w:br/>
+        <w:t xml:space="preserve">                &lt;/select&gt;</w:t>
+      </w:r>
+      <w:r>
+        <w:rPr>
+          <w:color w:val="E8BF6A"/>
+        </w:rPr>
+        <w:br/>
+        <w:t xml:space="preserve">                &lt;button </w:t>
+      </w:r>
+      <w:r>
+        <w:rPr>
+          <w:color w:val="BABABA"/>
+        </w:rPr>
+        <w:t>type</w:t>
+      </w:r>
+      <w:r>
+        <w:rPr>
+          <w:color w:val="6A8759"/>
+        </w:rPr>
+        <w:t>="submit"</w:t>
+      </w:r>
+      <w:r>
+        <w:rPr>
+          <w:color w:val="E8BF6A"/>
+        </w:rPr>
+        <w:t>&gt;</w:t>
+      </w:r>
+      <w:r>
+        <w:rPr>
+          <w:color w:val="A9B7C6"/>
+        </w:rPr>
+        <w:t>Submit</w:t>
+      </w:r>
+      <w:r>
+        <w:rPr>
+          <w:color w:val="E8BF6A"/>
+        </w:rPr>
+        <w:t>&lt;/button&gt;</w:t>
+      </w:r>
+      <w:r>
+        <w:rPr>
+          <w:color w:val="E8BF6A"/>
+        </w:rPr>
+        <w:br/>
+        <w:t xml:space="preserve">            &lt;/form&gt;</w:t>
+      </w:r>
+      <w:r>
+        <w:rPr>
+          <w:color w:val="E8BF6A"/>
+        </w:rPr>
+        <w:br/>
+        <w:t xml:space="preserve">            &lt;Students/&gt;</w:t>
+      </w:r>
+      <w:r>
+        <w:rPr>
+          <w:color w:val="E8BF6A"/>
+        </w:rPr>
+        <w:br/>
+        <w:t xml:space="preserve">        &lt;/div&gt;</w:t>
+      </w:r>
+      <w:r>
+        <w:rPr>
+          <w:color w:val="E8BF6A"/>
+        </w:rPr>
+        <w:br/>
+        <w:t xml:space="preserve">    </w:t>
+      </w:r>
+      <w:r>
+        <w:rPr>
+          <w:color w:val="A9B7C6"/>
+        </w:rPr>
+        <w:t>)</w:t>
+      </w:r>
+      <w:r>
+        <w:rPr>
+          <w:color w:val="CC7832"/>
+        </w:rPr>
+        <w:t>;</w:t>
+      </w:r>
+      <w:r>
+        <w:rPr>
+          <w:color w:val="CC7832"/>
+        </w:rPr>
+        <w:br/>
+      </w:r>
+      <w:r>
+        <w:rPr>
+          <w:color w:val="A9B7C6"/>
+        </w:rPr>
+        <w:t>}</w:t>
+      </w:r>
+      <w:r>
+        <w:rPr>
+          <w:color w:val="A9B7C6"/>
+        </w:rPr>
+        <w:br/>
+      </w:r>
+      <w:r>
+        <w:rPr>
+          <w:color w:val="A9B7C6"/>
+        </w:rPr>
+        <w:br/>
+      </w:r>
+      <w:r>
+        <w:rPr>
+          <w:color w:val="CC7832"/>
+        </w:rPr>
+        <w:t xml:space="preserve">function </w:t>
+      </w:r>
+      <w:r>
+        <w:rPr>
+          <w:color w:val="FFC66D"/>
+        </w:rPr>
+        <w:t>Students</w:t>
+      </w:r>
+      <w:r>
+        <w:rPr>
+          <w:color w:val="A9B7C6"/>
+        </w:rPr>
+        <w:t>() {</w:t>
+      </w:r>
+      <w:r>
+        <w:rPr>
+          <w:color w:val="A9B7C6"/>
+        </w:rPr>
+        <w:br/>
+        <w:t xml:space="preserve">    </w:t>
+      </w:r>
+      <w:r>
+        <w:rPr>
+          <w:color w:val="CC7832"/>
+        </w:rPr>
+        <w:t xml:space="preserve">let </w:t>
+      </w:r>
+      <w:r>
+        <w:rPr>
+          <w:color w:val="A9B7C6"/>
+        </w:rPr>
+        <w:t>students = useStore(state =&gt; state.</w:t>
+      </w:r>
+      <w:r>
+        <w:rPr>
+          <w:color w:val="9876AA"/>
+        </w:rPr>
+        <w:t>students</w:t>
+      </w:r>
+      <w:r>
+        <w:rPr>
+          <w:color w:val="A9B7C6"/>
+        </w:rPr>
+        <w:t>)</w:t>
+      </w:r>
+      <w:r>
+        <w:rPr>
+          <w:color w:val="CC7832"/>
+        </w:rPr>
+        <w:t>;</w:t>
+      </w:r>
+      <w:r>
+        <w:rPr>
+          <w:color w:val="CC7832"/>
+        </w:rPr>
+        <w:br/>
+      </w:r>
+      <w:r>
+        <w:rPr>
+          <w:color w:val="CC7832"/>
+        </w:rPr>
+        <w:br/>
+        <w:t xml:space="preserve">    return </w:t>
+      </w:r>
+      <w:r>
+        <w:rPr>
+          <w:color w:val="A9B7C6"/>
+        </w:rPr>
+        <w:t>(</w:t>
+      </w:r>
+      <w:r>
+        <w:rPr>
+          <w:color w:val="A9B7C6"/>
+        </w:rPr>
+        <w:br/>
+        <w:t xml:space="preserve">        </w:t>
+      </w:r>
+      <w:r>
+        <w:rPr>
+          <w:color w:val="E8BF6A"/>
+        </w:rPr>
+        <w:t xml:space="preserve">&lt;div </w:t>
+      </w:r>
+      <w:r>
+        <w:rPr>
+          <w:color w:val="BABABA"/>
+        </w:rPr>
+        <w:t>className</w:t>
+      </w:r>
+      <w:r>
+        <w:rPr>
+          <w:color w:val="6A8759"/>
+        </w:rPr>
+        <w:t>="Students"</w:t>
+      </w:r>
+      <w:r>
+        <w:rPr>
+          <w:color w:val="E8BF6A"/>
+        </w:rPr>
+        <w:t>&gt;</w:t>
+      </w:r>
+      <w:r>
+        <w:rPr>
+          <w:color w:val="E8BF6A"/>
+        </w:rPr>
+        <w:br/>
+        <w:t xml:space="preserve">            </w:t>
+      </w:r>
+      <w:r>
+        <w:rPr>
+          <w:color w:val="A9B7C6"/>
+        </w:rPr>
+        <w:t>{</w:t>
+      </w:r>
+      <w:r>
+        <w:rPr>
+          <w:color w:val="A9B7C6"/>
+        </w:rPr>
+        <w:br/>
+        <w:t xml:space="preserve">                students.</w:t>
+      </w:r>
+      <w:r>
+        <w:rPr>
+          <w:color w:val="9876AA"/>
+        </w:rPr>
+        <w:t xml:space="preserve">length </w:t>
+      </w:r>
+      <w:r>
+        <w:rPr>
+          <w:color w:val="A9B7C6"/>
+        </w:rPr>
+        <w:t xml:space="preserve">&gt; </w:t>
+      </w:r>
+      <w:r>
+        <w:rPr>
+          <w:color w:val="6897BB"/>
+        </w:rPr>
+        <w:t xml:space="preserve">0 </w:t>
+      </w:r>
+      <w:r>
+        <w:rPr>
+          <w:color w:val="A9B7C6"/>
+        </w:rPr>
+        <w:t>?</w:t>
+      </w:r>
+      <w:r>
+        <w:rPr>
+          <w:color w:val="A9B7C6"/>
+        </w:rPr>
+        <w:br/>
+        <w:t xml:space="preserve">                    </w:t>
+      </w:r>
+      <w:r>
+        <w:rPr>
+          <w:color w:val="E8BF6A"/>
+        </w:rPr>
+        <w:t>&lt;table&gt;</w:t>
+      </w:r>
+      <w:r>
+        <w:rPr>
+          <w:color w:val="E8BF6A"/>
+        </w:rPr>
+        <w:br/>
+        <w:t xml:space="preserve">                        &lt;thead&gt;</w:t>
+      </w:r>
+      <w:r>
+        <w:rPr>
+          <w:color w:val="E8BF6A"/>
+        </w:rPr>
+        <w:br/>
+        <w:t xml:space="preserve">                        &lt;tr&gt;</w:t>
+      </w:r>
+      <w:r>
+        <w:rPr>
+          <w:color w:val="E8BF6A"/>
+        </w:rPr>
+        <w:br/>
+        <w:t xml:space="preserve">                            &lt;th&gt;</w:t>
+      </w:r>
+      <w:r>
+        <w:rPr>
+          <w:color w:val="A9B7C6"/>
+        </w:rPr>
+        <w:t>Surname</w:t>
+      </w:r>
+      <w:r>
+        <w:rPr>
+          <w:color w:val="E8BF6A"/>
+        </w:rPr>
+        <w:t>&lt;/th&gt;</w:t>
+      </w:r>
+      <w:r>
+        <w:rPr>
+          <w:color w:val="E8BF6A"/>
+        </w:rPr>
+        <w:br/>
+      </w:r>
+      <w:r>
+        <w:rPr>
+          <w:color w:val="E8BF6A"/>
+        </w:rPr>
+        <w:lastRenderedPageBreak/>
+        <w:t xml:space="preserve">                            &lt;th&gt;</w:t>
+      </w:r>
+      <w:r>
+        <w:rPr>
+          <w:color w:val="A9B7C6"/>
+        </w:rPr>
+        <w:t>Name</w:t>
+      </w:r>
+      <w:r>
+        <w:rPr>
+          <w:color w:val="E8BF6A"/>
+        </w:rPr>
+        <w:t>&lt;/th&gt;</w:t>
+      </w:r>
+      <w:r>
+        <w:rPr>
+          <w:color w:val="E8BF6A"/>
+        </w:rPr>
+        <w:br/>
+        <w:t xml:space="preserve">                            &lt;th&gt;</w:t>
+      </w:r>
+      <w:r>
+        <w:rPr>
+          <w:color w:val="A9B7C6"/>
+        </w:rPr>
+        <w:t>Middle name</w:t>
+      </w:r>
+      <w:r>
+        <w:rPr>
+          <w:color w:val="E8BF6A"/>
+        </w:rPr>
+        <w:t>&lt;/th&gt;</w:t>
+      </w:r>
+      <w:r>
+        <w:rPr>
+          <w:color w:val="E8BF6A"/>
+        </w:rPr>
+        <w:br/>
+        <w:t xml:space="preserve">                            &lt;th&gt;</w:t>
+      </w:r>
+      <w:r>
+        <w:rPr>
+          <w:color w:val="A9B7C6"/>
+        </w:rPr>
+        <w:t>Faculty</w:t>
+      </w:r>
+      <w:r>
+        <w:rPr>
+          <w:color w:val="E8BF6A"/>
+        </w:rPr>
+        <w:t>&lt;/th&gt;</w:t>
+      </w:r>
+      <w:r>
+        <w:rPr>
+          <w:color w:val="E8BF6A"/>
+        </w:rPr>
+        <w:br/>
+        <w:t xml:space="preserve">                            &lt;th&gt;</w:t>
+      </w:r>
+      <w:r>
+        <w:rPr>
+          <w:color w:val="A9B7C6"/>
+        </w:rPr>
+        <w:t>Room number</w:t>
+      </w:r>
+      <w:r>
+        <w:rPr>
+          <w:color w:val="E8BF6A"/>
+        </w:rPr>
+        <w:t>&lt;/th&gt;</w:t>
+      </w:r>
+      <w:r>
+        <w:rPr>
+          <w:color w:val="E8BF6A"/>
+        </w:rPr>
+        <w:br/>
+        <w:t xml:space="preserve">                            &lt;th&gt;</w:t>
+      </w:r>
+      <w:r>
+        <w:rPr>
+          <w:color w:val="A9B7C6"/>
+        </w:rPr>
+        <w:t>City</w:t>
+      </w:r>
+      <w:r>
+        <w:rPr>
+          <w:color w:val="E8BF6A"/>
+        </w:rPr>
+        <w:t>&lt;/th&gt;</w:t>
+      </w:r>
+      <w:r>
+        <w:rPr>
+          <w:color w:val="E8BF6A"/>
+        </w:rPr>
+        <w:br/>
+        <w:t xml:space="preserve">                        &lt;/tr&gt;</w:t>
+      </w:r>
+      <w:r>
+        <w:rPr>
+          <w:color w:val="E8BF6A"/>
+        </w:rPr>
+        <w:br/>
+        <w:t xml:space="preserve">                        &lt;/thead&gt;</w:t>
+      </w:r>
+      <w:r>
+        <w:rPr>
+          <w:color w:val="E8BF6A"/>
+        </w:rPr>
+        <w:br/>
+        <w:t xml:space="preserve">                        &lt;tbody&gt;</w:t>
+      </w:r>
+      <w:r>
+        <w:rPr>
+          <w:color w:val="E8BF6A"/>
+        </w:rPr>
+        <w:br/>
+        <w:t xml:space="preserve">                        </w:t>
+      </w:r>
+      <w:r>
+        <w:rPr>
+          <w:color w:val="A9B7C6"/>
+        </w:rPr>
+        <w:t>{</w:t>
+      </w:r>
+      <w:r>
+        <w:rPr>
+          <w:color w:val="A9B7C6"/>
+        </w:rPr>
+        <w:br/>
+        <w:t xml:space="preserve">                            students.</w:t>
+      </w:r>
+      <w:r>
+        <w:rPr>
+          <w:color w:val="FFC66D"/>
+        </w:rPr>
+        <w:t>map</w:t>
+      </w:r>
+      <w:r>
+        <w:rPr>
+          <w:color w:val="A9B7C6"/>
+        </w:rPr>
+        <w:t>((s</w:t>
+      </w:r>
+      <w:r>
+        <w:rPr>
+          <w:color w:val="CC7832"/>
+        </w:rPr>
+        <w:t xml:space="preserve">, </w:t>
+      </w:r>
+      <w:r>
+        <w:rPr>
+          <w:color w:val="A9B7C6"/>
+        </w:rPr>
+        <w:t>index) =&gt;</w:t>
+      </w:r>
+      <w:r>
+        <w:rPr>
+          <w:color w:val="A9B7C6"/>
+        </w:rPr>
+        <w:br/>
+        <w:t xml:space="preserve">                                </w:t>
+      </w:r>
+      <w:r>
+        <w:rPr>
+          <w:color w:val="E8BF6A"/>
+        </w:rPr>
+        <w:t xml:space="preserve">&lt;tr </w:t>
+      </w:r>
+      <w:r>
+        <w:rPr>
+          <w:color w:val="BABABA"/>
+        </w:rPr>
+        <w:t>key</w:t>
+      </w:r>
+      <w:r>
+        <w:rPr>
+          <w:color w:val="6A8759"/>
+        </w:rPr>
+        <w:t>=</w:t>
+      </w:r>
+      <w:r>
+        <w:rPr>
+          <w:color w:val="A9B7C6"/>
+        </w:rPr>
+        <w:t>{index}</w:t>
+      </w:r>
+      <w:r>
+        <w:rPr>
+          <w:color w:val="E8BF6A"/>
+        </w:rPr>
+        <w:t>&gt;</w:t>
+      </w:r>
+      <w:r>
+        <w:rPr>
+          <w:color w:val="E8BF6A"/>
+        </w:rPr>
+        <w:br/>
+        <w:t xml:space="preserve">                                    &lt;td&gt;</w:t>
+      </w:r>
+      <w:r>
+        <w:rPr>
+          <w:color w:val="A9B7C6"/>
+        </w:rPr>
+        <w:t>{s.</w:t>
+      </w:r>
+      <w:r>
+        <w:rPr>
+          <w:color w:val="9876AA"/>
+        </w:rPr>
+        <w:t>surname</w:t>
+      </w:r>
+      <w:r>
+        <w:rPr>
+          <w:color w:val="A9B7C6"/>
+        </w:rPr>
+        <w:t>}</w:t>
+      </w:r>
+      <w:r>
+        <w:rPr>
+          <w:color w:val="E8BF6A"/>
+        </w:rPr>
+        <w:t>&lt;/td&gt;</w:t>
+      </w:r>
+      <w:r>
+        <w:rPr>
+          <w:color w:val="E8BF6A"/>
+        </w:rPr>
+        <w:br/>
+        <w:t xml:space="preserve">                                    &lt;td&gt;</w:t>
+      </w:r>
+      <w:r>
+        <w:rPr>
+          <w:color w:val="A9B7C6"/>
+        </w:rPr>
+        <w:t>{s.</w:t>
+      </w:r>
+      <w:r>
+        <w:rPr>
+          <w:color w:val="9876AA"/>
+        </w:rPr>
+        <w:t>name</w:t>
+      </w:r>
+      <w:r>
+        <w:rPr>
+          <w:color w:val="A9B7C6"/>
+        </w:rPr>
+        <w:t>}</w:t>
+      </w:r>
+      <w:r>
+        <w:rPr>
+          <w:color w:val="E8BF6A"/>
+        </w:rPr>
+        <w:t>&lt;/td&gt;</w:t>
+      </w:r>
+      <w:r>
+        <w:rPr>
+          <w:color w:val="E8BF6A"/>
+        </w:rPr>
+        <w:br/>
+        <w:t xml:space="preserve">                                    &lt;td&gt;</w:t>
+      </w:r>
+      <w:r>
+        <w:rPr>
+          <w:color w:val="A9B7C6"/>
+        </w:rPr>
+        <w:t>{s.</w:t>
+      </w:r>
+      <w:r>
+        <w:rPr>
+          <w:color w:val="9876AA"/>
+        </w:rPr>
+        <w:t>middle_name</w:t>
+      </w:r>
+      <w:r>
+        <w:rPr>
+          <w:color w:val="A9B7C6"/>
+        </w:rPr>
+        <w:t>}</w:t>
+      </w:r>
+      <w:r>
+        <w:rPr>
+          <w:color w:val="E8BF6A"/>
+        </w:rPr>
+        <w:t>&lt;/td&gt;</w:t>
+      </w:r>
+      <w:r>
+        <w:rPr>
+          <w:color w:val="E8BF6A"/>
+        </w:rPr>
+        <w:br/>
+        <w:t xml:space="preserve">                                    &lt;td&gt;</w:t>
+      </w:r>
+      <w:r>
+        <w:rPr>
+          <w:color w:val="A9B7C6"/>
+        </w:rPr>
+        <w:t>{s.</w:t>
+      </w:r>
+      <w:r>
+        <w:rPr>
+          <w:color w:val="9876AA"/>
+        </w:rPr>
+        <w:t>faculty</w:t>
+      </w:r>
+      <w:r>
+        <w:rPr>
+          <w:color w:val="A9B7C6"/>
+        </w:rPr>
+        <w:t>}</w:t>
+      </w:r>
+      <w:r>
+        <w:rPr>
+          <w:color w:val="E8BF6A"/>
+        </w:rPr>
+        <w:t>&lt;/td&gt;</w:t>
+      </w:r>
+      <w:r>
+        <w:rPr>
+          <w:color w:val="E8BF6A"/>
+        </w:rPr>
+        <w:br/>
+        <w:t xml:space="preserve">                                    &lt;td&gt;</w:t>
+      </w:r>
+      <w:r>
+        <w:rPr>
+          <w:color w:val="A9B7C6"/>
+        </w:rPr>
+        <w:t>{s.</w:t>
+      </w:r>
+      <w:r>
+        <w:rPr>
+          <w:color w:val="9876AA"/>
+        </w:rPr>
+        <w:t>room_number</w:t>
+      </w:r>
+      <w:r>
+        <w:rPr>
+          <w:color w:val="A9B7C6"/>
+        </w:rPr>
+        <w:t>}</w:t>
+      </w:r>
+      <w:r>
+        <w:rPr>
+          <w:color w:val="E8BF6A"/>
+        </w:rPr>
+        <w:t>&lt;/td&gt;</w:t>
+      </w:r>
+      <w:r>
+        <w:rPr>
+          <w:color w:val="E8BF6A"/>
+        </w:rPr>
+        <w:br/>
+        <w:t xml:space="preserve">                                    &lt;td&gt;</w:t>
+      </w:r>
+      <w:r>
+        <w:rPr>
+          <w:color w:val="A9B7C6"/>
+        </w:rPr>
+        <w:t>{s.</w:t>
+      </w:r>
+      <w:r>
+        <w:rPr>
+          <w:color w:val="9876AA"/>
+        </w:rPr>
+        <w:t>city</w:t>
+      </w:r>
+      <w:r>
+        <w:rPr>
+          <w:color w:val="A9B7C6"/>
+        </w:rPr>
+        <w:t>}</w:t>
+      </w:r>
+      <w:r>
+        <w:rPr>
+          <w:color w:val="E8BF6A"/>
+        </w:rPr>
+        <w:t>&lt;/td&gt;</w:t>
+      </w:r>
+      <w:r>
+        <w:rPr>
+          <w:color w:val="E8BF6A"/>
+        </w:rPr>
+        <w:br/>
+        <w:t xml:space="preserve">                                &lt;/tr&gt;</w:t>
+      </w:r>
+      <w:r>
+        <w:rPr>
+          <w:color w:val="E8BF6A"/>
+        </w:rPr>
+        <w:br/>
+        <w:t xml:space="preserve">                            </w:t>
+      </w:r>
+      <w:r>
+        <w:rPr>
+          <w:color w:val="A9B7C6"/>
+        </w:rPr>
+        <w:t>)</w:t>
+      </w:r>
+      <w:r>
+        <w:rPr>
+          <w:color w:val="A9B7C6"/>
+        </w:rPr>
+        <w:br/>
+        <w:t xml:space="preserve">                        }</w:t>
+      </w:r>
+      <w:r>
+        <w:rPr>
+          <w:color w:val="A9B7C6"/>
+        </w:rPr>
+        <w:br/>
+        <w:t xml:space="preserve">                        </w:t>
+      </w:r>
+      <w:r>
+        <w:rPr>
+          <w:color w:val="E8BF6A"/>
+        </w:rPr>
+        <w:t>&lt;/tbody&gt;</w:t>
+      </w:r>
+      <w:r>
+        <w:rPr>
+          <w:color w:val="E8BF6A"/>
+        </w:rPr>
+        <w:br/>
+        <w:t xml:space="preserve">                    &lt;/table&gt; </w:t>
+      </w:r>
+      <w:r>
+        <w:rPr>
+          <w:color w:val="A9B7C6"/>
+        </w:rPr>
+        <w:t xml:space="preserve">: </w:t>
+      </w:r>
+      <w:r>
+        <w:rPr>
+          <w:color w:val="6A8759"/>
+        </w:rPr>
+        <w:t>''</w:t>
+      </w:r>
+      <w:r>
+        <w:rPr>
+          <w:color w:val="A9B7C6"/>
+        </w:rPr>
+        <w:t>}</w:t>
+      </w:r>
+      <w:r>
+        <w:rPr>
+          <w:color w:val="A9B7C6"/>
+        </w:rPr>
+        <w:br/>
+        <w:t xml:space="preserve">        </w:t>
+      </w:r>
+      <w:r>
+        <w:rPr>
+          <w:color w:val="E8BF6A"/>
+        </w:rPr>
+        <w:t>&lt;/div&gt;</w:t>
+      </w:r>
+      <w:r>
+        <w:rPr>
+          <w:color w:val="E8BF6A"/>
+        </w:rPr>
+        <w:br/>
+        <w:t xml:space="preserve">    </w:t>
+      </w:r>
+      <w:r>
+        <w:rPr>
+          <w:color w:val="A9B7C6"/>
+        </w:rPr>
+        <w:t>)</w:t>
+      </w:r>
+      <w:r>
+        <w:rPr>
+          <w:color w:val="CC7832"/>
+        </w:rPr>
+        <w:t>;</w:t>
+      </w:r>
+      <w:r>
+        <w:rPr>
+          <w:color w:val="CC7832"/>
+        </w:rPr>
+        <w:br/>
+      </w:r>
+      <w:r>
+        <w:rPr>
+          <w:color w:val="A9B7C6"/>
+        </w:rPr>
+        <w:t>}</w:t>
+      </w:r>
+      <w:r>
+        <w:rPr>
+          <w:color w:val="A9B7C6"/>
+        </w:rPr>
+        <w:br/>
+      </w:r>
+      <w:r>
+        <w:rPr>
+          <w:color w:val="A9B7C6"/>
+        </w:rPr>
+        <w:br/>
+      </w:r>
+      <w:r>
+        <w:rPr>
+          <w:color w:val="CC7832"/>
+        </w:rPr>
+        <w:t xml:space="preserve">export default </w:t>
+      </w:r>
+      <w:r>
+        <w:rPr>
+          <w:color w:val="FFC66D"/>
+        </w:rPr>
+        <w:t>Student</w:t>
+      </w:r>
+      <w:r>
+        <w:rPr>
+          <w:color w:val="CC7832"/>
+        </w:rPr>
+        <w:t>;</w:t>
+      </w:r>
+    </w:p>
+    <w:p>
+      <w:pPr>
+        <w:spacing w:line="360" w:lineRule="auto"/>
+        <w:ind w:left="426" w:right="283"/>
+        <w:rPr>
+          <w:sz w:val="28"/>
+          <w:szCs w:val="28"/>
+          <w:lang w:val="en-US"/>
+        </w:rPr>
+      </w:pPr>
+      <w:r>
+        <w:rPr>
+          <w:sz w:val="28"/>
+          <w:szCs w:val="28"/>
+          <w:lang w:val="en-US"/>
+        </w:rPr>
+        <w:t>Student.css</w:t>
+      </w:r>
+    </w:p>
+    <w:p>
+      <w:pPr>
+        <w:pStyle w:val="HTML0"/>
+        <w:shd w:val="clear" w:color="auto" w:fill="2B2B2B"/>
+        <w:ind w:left="426"/>
+        <w:rPr>
+          <w:sz w:val="28"/>
+          <w:szCs w:val="28"/>
+        </w:rPr>
+      </w:pPr>
+      <w:r>
+        <w:rPr>
+          <w:color w:val="A9B7C6"/>
+        </w:rPr>
+        <w:t>.</w:t>
+      </w:r>
+      <w:r>
+        <w:rPr>
+          <w:color w:val="E8BF6A"/>
+        </w:rPr>
+        <w:t xml:space="preserve">flex </w:t>
+      </w:r>
+      <w:r>
+        <w:rPr>
+          <w:color w:val="A9B7C6"/>
+        </w:rPr>
+        <w:t>{</w:t>
+      </w:r>
+      <w:r>
+        <w:rPr>
+          <w:color w:val="A9B7C6"/>
+        </w:rPr>
+        <w:br/>
+        <w:t xml:space="preserve">    </w:t>
+      </w:r>
+      <w:r>
+        <w:rPr>
+          <w:color w:val="BABABA"/>
+        </w:rPr>
+        <w:t>display</w:t>
+      </w:r>
+      <w:r>
+        <w:rPr>
+          <w:color w:val="A9B7C6"/>
+        </w:rPr>
+        <w:t xml:space="preserve">: </w:t>
+      </w:r>
+      <w:r>
+        <w:rPr>
+          <w:color w:val="A5C261"/>
+        </w:rPr>
+        <w:t>flex</w:t>
+      </w:r>
+      <w:r>
+        <w:rPr>
+          <w:color w:val="CC7832"/>
+        </w:rPr>
+        <w:t>;</w:t>
+      </w:r>
+      <w:r>
+        <w:rPr>
+          <w:color w:val="CC7832"/>
+        </w:rPr>
+        <w:br/>
+      </w:r>
+      <w:r>
+        <w:rPr>
+          <w:color w:val="A9B7C6"/>
+        </w:rPr>
+        <w:t>}</w:t>
+      </w:r>
+      <w:r>
+        <w:rPr>
+          <w:color w:val="A9B7C6"/>
+        </w:rPr>
+        <w:br/>
+      </w:r>
+      <w:r>
+        <w:rPr>
+          <w:color w:val="A9B7C6"/>
+        </w:rPr>
+        <w:br/>
+        <w:t>.</w:t>
+      </w:r>
+      <w:r>
+        <w:rPr>
+          <w:color w:val="E8BF6A"/>
+        </w:rPr>
+        <w:t>align-items_flex-start</w:t>
+      </w:r>
+      <w:r>
+        <w:rPr>
+          <w:color w:val="A9B7C6"/>
+        </w:rPr>
+        <w:t>{</w:t>
+      </w:r>
+      <w:r>
+        <w:rPr>
+          <w:color w:val="A9B7C6"/>
+        </w:rPr>
+        <w:br/>
+        <w:t xml:space="preserve">    </w:t>
+      </w:r>
+      <w:r>
+        <w:rPr>
+          <w:color w:val="BABABA"/>
+        </w:rPr>
+        <w:t>align-items</w:t>
+      </w:r>
+      <w:r>
+        <w:rPr>
+          <w:color w:val="A9B7C6"/>
+        </w:rPr>
+        <w:t xml:space="preserve">: </w:t>
+      </w:r>
+      <w:r>
+        <w:rPr>
+          <w:color w:val="A5C261"/>
+        </w:rPr>
+        <w:t>flex-start</w:t>
+      </w:r>
+      <w:r>
+        <w:rPr>
+          <w:color w:val="CC7832"/>
+        </w:rPr>
+        <w:t>;</w:t>
+      </w:r>
+      <w:r>
+        <w:rPr>
+          <w:color w:val="CC7832"/>
+        </w:rPr>
+        <w:br/>
+      </w:r>
+      <w:r>
+        <w:rPr>
+          <w:color w:val="A9B7C6"/>
+        </w:rPr>
+        <w:t>}</w:t>
+      </w:r>
+      <w:r>
+        <w:rPr>
+          <w:color w:val="A9B7C6"/>
+        </w:rPr>
+        <w:br/>
+      </w:r>
+      <w:r>
+        <w:rPr>
+          <w:color w:val="A9B7C6"/>
+        </w:rPr>
+        <w:br/>
+        <w:t>.</w:t>
+      </w:r>
+      <w:r>
+        <w:rPr>
+          <w:color w:val="E8BF6A"/>
+        </w:rPr>
+        <w:t xml:space="preserve">justify-content_center </w:t>
+      </w:r>
+      <w:r>
+        <w:rPr>
+          <w:color w:val="A9B7C6"/>
+        </w:rPr>
+        <w:t>{</w:t>
+      </w:r>
+      <w:r>
+        <w:rPr>
+          <w:color w:val="A9B7C6"/>
+        </w:rPr>
+        <w:br/>
+        <w:t xml:space="preserve">    </w:t>
+      </w:r>
+      <w:r>
+        <w:rPr>
+          <w:color w:val="BABABA"/>
+        </w:rPr>
+        <w:t>justify-content</w:t>
+      </w:r>
+      <w:r>
+        <w:rPr>
+          <w:color w:val="A9B7C6"/>
+        </w:rPr>
+        <w:t xml:space="preserve">: </w:t>
+      </w:r>
+      <w:r>
+        <w:rPr>
+          <w:color w:val="A5C261"/>
+        </w:rPr>
+        <w:t>center</w:t>
+      </w:r>
+      <w:r>
+        <w:rPr>
+          <w:color w:val="CC7832"/>
+        </w:rPr>
+        <w:t>;</w:t>
+      </w:r>
+      <w:r>
+        <w:rPr>
+          <w:color w:val="CC7832"/>
+        </w:rPr>
+        <w:br/>
+      </w:r>
+      <w:r>
+        <w:rPr>
+          <w:color w:val="A9B7C6"/>
+        </w:rPr>
+        <w:t>}</w:t>
+      </w:r>
+      <w:r>
+        <w:rPr>
+          <w:color w:val="A9B7C6"/>
+        </w:rPr>
+        <w:br/>
+      </w:r>
+      <w:r>
+        <w:rPr>
+          <w:color w:val="A9B7C6"/>
+        </w:rPr>
+        <w:br/>
+        <w:t>.</w:t>
+      </w:r>
+      <w:r>
+        <w:rPr>
+          <w:color w:val="E8BF6A"/>
+        </w:rPr>
+        <w:t xml:space="preserve">justify-content_space-evenly </w:t>
+      </w:r>
+      <w:r>
+        <w:rPr>
+          <w:color w:val="A9B7C6"/>
+        </w:rPr>
+        <w:t>{</w:t>
+      </w:r>
+      <w:r>
+        <w:rPr>
+          <w:color w:val="A9B7C6"/>
+        </w:rPr>
+        <w:br/>
+        <w:t xml:space="preserve">    </w:t>
+      </w:r>
+      <w:r>
+        <w:rPr>
+          <w:color w:val="BABABA"/>
+        </w:rPr>
+        <w:t>justify-content</w:t>
+      </w:r>
+      <w:r>
+        <w:rPr>
+          <w:color w:val="A9B7C6"/>
+        </w:rPr>
+        <w:t xml:space="preserve">: </w:t>
+      </w:r>
+      <w:r>
+        <w:rPr>
+          <w:color w:val="A5C261"/>
+        </w:rPr>
+        <w:t>space-evenly</w:t>
+      </w:r>
+      <w:r>
+        <w:rPr>
+          <w:color w:val="CC7832"/>
+        </w:rPr>
+        <w:t>;</w:t>
+      </w:r>
+      <w:r>
+        <w:rPr>
+          <w:color w:val="CC7832"/>
+        </w:rPr>
+        <w:br/>
+      </w:r>
+      <w:r>
+        <w:rPr>
+          <w:color w:val="A9B7C6"/>
+        </w:rPr>
+        <w:t>}</w:t>
+      </w:r>
+      <w:r>
+        <w:rPr>
+          <w:color w:val="A9B7C6"/>
+        </w:rPr>
+        <w:br/>
+      </w:r>
+      <w:r>
+        <w:rPr>
+          <w:color w:val="A9B7C6"/>
+        </w:rPr>
+        <w:br/>
+        <w:t>.</w:t>
+      </w:r>
+      <w:r>
+        <w:rPr>
+          <w:color w:val="E8BF6A"/>
+        </w:rPr>
+        <w:t xml:space="preserve">flex-direction_column </w:t>
+      </w:r>
+      <w:r>
+        <w:rPr>
+          <w:color w:val="A9B7C6"/>
+        </w:rPr>
+        <w:t>{</w:t>
+      </w:r>
+      <w:r>
+        <w:rPr>
+          <w:color w:val="A9B7C6"/>
+        </w:rPr>
+        <w:br/>
+        <w:t xml:space="preserve">    </w:t>
+      </w:r>
+      <w:r>
+        <w:rPr>
+          <w:color w:val="BABABA"/>
+        </w:rPr>
+        <w:t>flex-direction</w:t>
+      </w:r>
+      <w:r>
+        <w:rPr>
+          <w:color w:val="A9B7C6"/>
+        </w:rPr>
+        <w:t xml:space="preserve">: </w:t>
+      </w:r>
+      <w:r>
+        <w:rPr>
+          <w:color w:val="A5C261"/>
+        </w:rPr>
+        <w:t>column</w:t>
+      </w:r>
+      <w:r>
+        <w:rPr>
+          <w:color w:val="CC7832"/>
+        </w:rPr>
+        <w:t>;</w:t>
+      </w:r>
+      <w:r>
+        <w:rPr>
+          <w:color w:val="CC7832"/>
+        </w:rPr>
+        <w:br/>
+      </w:r>
+      <w:r>
+        <w:rPr>
+          <w:color w:val="A9B7C6"/>
+        </w:rPr>
+        <w:t>}</w:t>
+      </w:r>
+      <w:r>
+        <w:rPr>
+          <w:color w:val="A9B7C6"/>
+        </w:rPr>
+        <w:br/>
+      </w:r>
+      <w:r>
+        <w:rPr>
+          <w:color w:val="A9B7C6"/>
+        </w:rPr>
+        <w:br/>
+        <w:t>.</w:t>
+      </w:r>
+      <w:r>
+        <w:rPr>
+          <w:color w:val="E8BF6A"/>
+        </w:rPr>
+        <w:t xml:space="preserve">m_2rem </w:t>
+      </w:r>
+      <w:r>
+        <w:rPr>
+          <w:color w:val="A9B7C6"/>
+        </w:rPr>
+        <w:t>{</w:t>
+      </w:r>
+      <w:r>
+        <w:rPr>
+          <w:color w:val="A9B7C6"/>
+        </w:rPr>
+        <w:br/>
+        <w:t xml:space="preserve">    </w:t>
+      </w:r>
+      <w:r>
+        <w:rPr>
+          <w:color w:val="BABABA"/>
+        </w:rPr>
+        <w:t>margin</w:t>
+      </w:r>
+      <w:r>
+        <w:rPr>
+          <w:color w:val="A9B7C6"/>
+        </w:rPr>
+        <w:t xml:space="preserve">: </w:t>
+      </w:r>
+      <w:r>
+        <w:rPr>
+          <w:color w:val="6897BB"/>
+        </w:rPr>
+        <w:t>2</w:t>
+      </w:r>
+      <w:r>
+        <w:rPr>
+          <w:color w:val="A5C261"/>
+        </w:rPr>
+        <w:t>rem</w:t>
+      </w:r>
+      <w:r>
+        <w:rPr>
+          <w:color w:val="CC7832"/>
+        </w:rPr>
+        <w:t>;</w:t>
+      </w:r>
+      <w:r>
+        <w:rPr>
+          <w:color w:val="CC7832"/>
+        </w:rPr>
+        <w:br/>
+      </w:r>
+      <w:r>
+        <w:rPr>
+          <w:color w:val="A9B7C6"/>
+        </w:rPr>
+        <w:t>}</w:t>
+      </w:r>
+      <w:r>
+        <w:rPr>
+          <w:color w:val="A9B7C6"/>
+        </w:rPr>
+        <w:br/>
+      </w:r>
+      <w:r>
+        <w:rPr>
+          <w:color w:val="A9B7C6"/>
+        </w:rPr>
+        <w:br/>
+        <w:t>.</w:t>
+      </w:r>
+      <w:r>
+        <w:rPr>
+          <w:color w:val="E8BF6A"/>
+        </w:rPr>
+        <w:t xml:space="preserve">form </w:t>
+      </w:r>
+      <w:r>
+        <w:rPr>
+          <w:color w:val="A9B7C6"/>
+        </w:rPr>
+        <w:t>{</w:t>
+      </w:r>
+      <w:r>
+        <w:rPr>
+          <w:color w:val="A9B7C6"/>
+        </w:rPr>
+        <w:br/>
+        <w:t xml:space="preserve">    </w:t>
+      </w:r>
+      <w:r>
+        <w:rPr>
+          <w:color w:val="BABABA"/>
+        </w:rPr>
+        <w:t>width</w:t>
+      </w:r>
+      <w:r>
+        <w:rPr>
+          <w:color w:val="A9B7C6"/>
+        </w:rPr>
+        <w:t xml:space="preserve">: </w:t>
+      </w:r>
+      <w:r>
+        <w:rPr>
+          <w:color w:val="A5C261"/>
+        </w:rPr>
+        <w:t>fit-content</w:t>
+      </w:r>
+      <w:r>
+        <w:rPr>
+          <w:color w:val="CC7832"/>
+        </w:rPr>
+        <w:t>;</w:t>
+      </w:r>
+      <w:r>
+        <w:rPr>
+          <w:color w:val="CC7832"/>
+        </w:rPr>
+        <w:br/>
+        <w:t xml:space="preserve">    </w:t>
+      </w:r>
+      <w:r>
+        <w:rPr>
+          <w:color w:val="BABABA"/>
+        </w:rPr>
+        <w:t>border</w:t>
+      </w:r>
+      <w:r>
+        <w:rPr>
+          <w:color w:val="A9B7C6"/>
+        </w:rPr>
+        <w:t xml:space="preserve">: </w:t>
+      </w:r>
+      <w:r>
+        <w:rPr>
+          <w:color w:val="6897BB"/>
+        </w:rPr>
+        <w:t>#ecdcfb 1</w:t>
+      </w:r>
+      <w:r>
+        <w:rPr>
+          <w:color w:val="A5C261"/>
+        </w:rPr>
+        <w:t>px solid</w:t>
+      </w:r>
+      <w:r>
+        <w:rPr>
+          <w:color w:val="CC7832"/>
+        </w:rPr>
+        <w:t>;</w:t>
+      </w:r>
+      <w:r>
+        <w:rPr>
+          <w:color w:val="CC7832"/>
+        </w:rPr>
+        <w:br/>
+        <w:t xml:space="preserve">    </w:t>
+      </w:r>
+      <w:r>
+        <w:rPr>
+          <w:color w:val="BABABA"/>
+        </w:rPr>
+        <w:t>padding</w:t>
+      </w:r>
+      <w:r>
+        <w:rPr>
+          <w:color w:val="A9B7C6"/>
+        </w:rPr>
+        <w:t xml:space="preserve">: </w:t>
+      </w:r>
+      <w:r>
+        <w:rPr>
+          <w:color w:val="6897BB"/>
+        </w:rPr>
+        <w:t>1</w:t>
+      </w:r>
+      <w:r>
+        <w:rPr>
+          <w:color w:val="A5C261"/>
+        </w:rPr>
+        <w:t>rem</w:t>
+      </w:r>
+      <w:r>
+        <w:rPr>
+          <w:color w:val="CC7832"/>
+        </w:rPr>
+        <w:t>;</w:t>
+      </w:r>
+      <w:r>
+        <w:rPr>
+          <w:color w:val="CC7832"/>
+        </w:rPr>
+        <w:br/>
+        <w:t xml:space="preserve">    </w:t>
+      </w:r>
+      <w:r>
+        <w:rPr>
+          <w:color w:val="BABABA"/>
+        </w:rPr>
+        <w:t>border-radius</w:t>
+      </w:r>
+      <w:r>
+        <w:rPr>
+          <w:color w:val="A9B7C6"/>
+        </w:rPr>
+        <w:t xml:space="preserve">: </w:t>
+      </w:r>
+      <w:r>
+        <w:rPr>
+          <w:color w:val="6897BB"/>
+        </w:rPr>
+        <w:t>10</w:t>
+      </w:r>
+      <w:r>
+        <w:rPr>
+          <w:color w:val="A5C261"/>
+        </w:rPr>
+        <w:t>px</w:t>
+      </w:r>
+      <w:r>
+        <w:rPr>
+          <w:color w:val="CC7832"/>
+        </w:rPr>
+        <w:t>;</w:t>
+      </w:r>
+      <w:r>
+        <w:rPr>
+          <w:color w:val="CC7832"/>
+        </w:rPr>
+        <w:br/>
+        <w:t xml:space="preserve">    </w:t>
+      </w:r>
+      <w:r>
+        <w:rPr>
+          <w:color w:val="BABABA"/>
+        </w:rPr>
+        <w:t>display</w:t>
+      </w:r>
+      <w:r>
+        <w:rPr>
+          <w:color w:val="A9B7C6"/>
+        </w:rPr>
+        <w:t xml:space="preserve">: </w:t>
+      </w:r>
+      <w:r>
+        <w:rPr>
+          <w:color w:val="A5C261"/>
+        </w:rPr>
+        <w:t>grid</w:t>
+      </w:r>
+      <w:r>
+        <w:rPr>
+          <w:color w:val="CC7832"/>
+        </w:rPr>
+        <w:t>;</w:t>
+      </w:r>
+      <w:r>
+        <w:rPr>
+          <w:color w:val="CC7832"/>
+        </w:rPr>
+        <w:br/>
+        <w:t xml:space="preserve">    </w:t>
+      </w:r>
+      <w:r>
+        <w:rPr>
+          <w:color w:val="BABABA"/>
+        </w:rPr>
+        <w:t>gap</w:t>
+      </w:r>
+      <w:r>
+        <w:rPr>
+          <w:color w:val="A9B7C6"/>
+        </w:rPr>
+        <w:t xml:space="preserve">: </w:t>
+      </w:r>
+      <w:r>
+        <w:rPr>
+          <w:color w:val="6897BB"/>
+        </w:rPr>
+        <w:t>5</w:t>
+      </w:r>
+      <w:r>
+        <w:rPr>
+          <w:color w:val="A5C261"/>
+        </w:rPr>
+        <w:t>px</w:t>
+      </w:r>
+      <w:r>
+        <w:rPr>
+          <w:color w:val="CC7832"/>
+        </w:rPr>
+        <w:t>;</w:t>
+      </w:r>
+      <w:r>
+        <w:rPr>
+          <w:color w:val="CC7832"/>
+        </w:rPr>
+        <w:br/>
+        <w:t xml:space="preserve">    </w:t>
+      </w:r>
+      <w:r>
+        <w:rPr>
+          <w:color w:val="BABABA"/>
+        </w:rPr>
+        <w:t>position</w:t>
+      </w:r>
+      <w:r>
+        <w:rPr>
+          <w:color w:val="A9B7C6"/>
+        </w:rPr>
+        <w:t xml:space="preserve">: </w:t>
+      </w:r>
+      <w:r>
+        <w:rPr>
+          <w:color w:val="A5C261"/>
+        </w:rPr>
+        <w:t>sticky</w:t>
+      </w:r>
+      <w:r>
+        <w:rPr>
+          <w:color w:val="CC7832"/>
+        </w:rPr>
+        <w:t>;</w:t>
+      </w:r>
+      <w:r>
+        <w:rPr>
+          <w:color w:val="CC7832"/>
+        </w:rPr>
+        <w:br/>
+        <w:t xml:space="preserve">    </w:t>
+      </w:r>
+      <w:r>
+        <w:rPr>
+          <w:color w:val="BABABA"/>
+        </w:rPr>
+        <w:t>top</w:t>
+      </w:r>
+      <w:r>
+        <w:rPr>
+          <w:color w:val="A9B7C6"/>
+        </w:rPr>
+        <w:t xml:space="preserve">: </w:t>
+      </w:r>
+      <w:r>
+        <w:rPr>
+          <w:color w:val="6897BB"/>
+        </w:rPr>
+        <w:t>20</w:t>
+      </w:r>
+      <w:r>
+        <w:rPr>
+          <w:color w:val="A5C261"/>
+        </w:rPr>
+        <w:t>px</w:t>
+      </w:r>
+      <w:r>
+        <w:rPr>
+          <w:color w:val="CC7832"/>
+        </w:rPr>
+        <w:t>;</w:t>
+      </w:r>
+      <w:r>
+        <w:rPr>
+          <w:color w:val="CC7832"/>
+        </w:rPr>
+        <w:br/>
+      </w:r>
+      <w:r>
+        <w:rPr>
+          <w:color w:val="A9B7C6"/>
+        </w:rPr>
+        <w:t>}</w:t>
+      </w:r>
+      <w:r>
+        <w:rPr>
+          <w:color w:val="A9B7C6"/>
+        </w:rPr>
+        <w:br/>
+      </w:r>
+      <w:r>
+        <w:rPr>
+          <w:color w:val="A9B7C6"/>
+        </w:rPr>
+        <w:lastRenderedPageBreak/>
+        <w:br/>
+      </w:r>
+      <w:r>
+        <w:rPr>
+          <w:color w:val="E8BF6A"/>
+        </w:rPr>
+        <w:t>table</w:t>
+      </w:r>
+      <w:r>
+        <w:rPr>
+          <w:color w:val="CC7832"/>
+        </w:rPr>
+        <w:t xml:space="preserve">, </w:t>
+      </w:r>
+      <w:r>
+        <w:rPr>
+          <w:color w:val="E8BF6A"/>
+        </w:rPr>
+        <w:t>th</w:t>
+      </w:r>
+      <w:r>
+        <w:rPr>
+          <w:color w:val="CC7832"/>
+        </w:rPr>
+        <w:t xml:space="preserve">, </w:t>
+      </w:r>
+      <w:r>
+        <w:rPr>
+          <w:color w:val="E8BF6A"/>
+        </w:rPr>
+        <w:t xml:space="preserve">td </w:t>
+      </w:r>
+      <w:r>
+        <w:rPr>
+          <w:color w:val="A9B7C6"/>
+        </w:rPr>
+        <w:t>{</w:t>
+      </w:r>
+      <w:r>
+        <w:rPr>
+          <w:color w:val="A9B7C6"/>
+        </w:rPr>
+        <w:br/>
+        <w:t xml:space="preserve">    </w:t>
+      </w:r>
+      <w:r>
+        <w:rPr>
+          <w:color w:val="BABABA"/>
+        </w:rPr>
+        <w:t>border</w:t>
+      </w:r>
+      <w:r>
+        <w:rPr>
+          <w:color w:val="A9B7C6"/>
+        </w:rPr>
+        <w:t xml:space="preserve">: </w:t>
+      </w:r>
+      <w:r>
+        <w:rPr>
+          <w:color w:val="6897BB"/>
+        </w:rPr>
+        <w:t>1</w:t>
+      </w:r>
+      <w:r>
+        <w:rPr>
+          <w:color w:val="A5C261"/>
+        </w:rPr>
+        <w:t>px solid black</w:t>
+      </w:r>
+      <w:r>
+        <w:rPr>
+          <w:color w:val="CC7832"/>
+        </w:rPr>
+        <w:t>;</w:t>
+      </w:r>
+      <w:r>
+        <w:rPr>
+          <w:color w:val="CC7832"/>
+        </w:rPr>
+        <w:br/>
+        <w:t xml:space="preserve">    </w:t>
+      </w:r>
+      <w:r>
+        <w:rPr>
+          <w:color w:val="BABABA"/>
+        </w:rPr>
+        <w:t>border-collapse</w:t>
+      </w:r>
+      <w:r>
+        <w:rPr>
+          <w:color w:val="A9B7C6"/>
+        </w:rPr>
+        <w:t xml:space="preserve">: </w:t>
+      </w:r>
+      <w:r>
+        <w:rPr>
+          <w:color w:val="A5C261"/>
+        </w:rPr>
+        <w:t>collapse</w:t>
+      </w:r>
+      <w:r>
+        <w:rPr>
+          <w:color w:val="CC7832"/>
+        </w:rPr>
+        <w:t>;</w:t>
+      </w:r>
+      <w:r>
+        <w:rPr>
+          <w:color w:val="CC7832"/>
+        </w:rPr>
+        <w:br/>
+      </w:r>
+      <w:r>
+        <w:rPr>
+          <w:color w:val="A9B7C6"/>
+        </w:rPr>
+        <w:t>}</w:t>
+      </w:r>
+      <w:r>
+        <w:rPr>
+          <w:color w:val="A9B7C6"/>
+        </w:rPr>
+        <w:br/>
+      </w:r>
+      <w:r>
+        <w:rPr>
+          <w:color w:val="A9B7C6"/>
+        </w:rPr>
+        <w:br/>
+      </w:r>
+      <w:r>
+        <w:rPr>
+          <w:color w:val="E8BF6A"/>
+        </w:rPr>
+        <w:t xml:space="preserve">td </w:t>
+      </w:r>
+      <w:r>
+        <w:rPr>
+          <w:color w:val="A9B7C6"/>
+        </w:rPr>
+        <w:t>{</w:t>
+      </w:r>
+      <w:r>
+        <w:rPr>
+          <w:color w:val="A9B7C6"/>
+        </w:rPr>
+        <w:br/>
+        <w:t xml:space="preserve">    </w:t>
+      </w:r>
+      <w:r>
+        <w:rPr>
+          <w:color w:val="BABABA"/>
+        </w:rPr>
+        <w:t>padding</w:t>
+      </w:r>
+      <w:r>
+        <w:rPr>
+          <w:color w:val="A9B7C6"/>
+        </w:rPr>
+        <w:t xml:space="preserve">: </w:t>
+      </w:r>
+      <w:r>
+        <w:rPr>
+          <w:color w:val="6897BB"/>
+        </w:rPr>
+        <w:t>10</w:t>
+      </w:r>
+      <w:r>
+        <w:rPr>
+          <w:color w:val="A5C261"/>
+        </w:rPr>
+        <w:t>px</w:t>
+      </w:r>
+      <w:r>
+        <w:rPr>
+          <w:color w:val="CC7832"/>
+        </w:rPr>
+        <w:t>;</w:t>
+      </w:r>
+      <w:r>
+        <w:rPr>
+          <w:color w:val="CC7832"/>
+        </w:rPr>
+        <w:br/>
+      </w:r>
+      <w:r>
+        <w:rPr>
+          <w:color w:val="A9B7C6"/>
+        </w:rPr>
+        <w:t>}</w:t>
+      </w:r>
+      <w:r>
+        <w:rPr>
+          <w:color w:val="A9B7C6"/>
+        </w:rPr>
+        <w:br/>
+      </w:r>
+      <w:r>
+        <w:rPr>
+          <w:color w:val="A9B7C6"/>
+        </w:rPr>
+        <w:br/>
+      </w:r>
+      <w:r>
+        <w:rPr>
+          <w:color w:val="E8BF6A"/>
+        </w:rPr>
+        <w:t xml:space="preserve">th </w:t>
+      </w:r>
+      <w:r>
+        <w:rPr>
+          <w:color w:val="A9B7C6"/>
+        </w:rPr>
+        <w:t>{</w:t>
+      </w:r>
+      <w:r>
+        <w:rPr>
+          <w:color w:val="A9B7C6"/>
+        </w:rPr>
+        <w:br/>
+        <w:t xml:space="preserve">    </w:t>
+      </w:r>
+      <w:r>
+        <w:rPr>
+          <w:color w:val="BABABA"/>
+        </w:rPr>
+        <w:t>padding</w:t>
+      </w:r>
+      <w:r>
+        <w:rPr>
+          <w:color w:val="A9B7C6"/>
+        </w:rPr>
+        <w:t xml:space="preserve">: </w:t>
+      </w:r>
+      <w:r>
+        <w:rPr>
+          <w:color w:val="6897BB"/>
+        </w:rPr>
+        <w:t>15</w:t>
+      </w:r>
+      <w:r>
+        <w:rPr>
+          <w:color w:val="A5C261"/>
+        </w:rPr>
+        <w:t>px</w:t>
+      </w:r>
+      <w:r>
+        <w:rPr>
+          <w:color w:val="CC7832"/>
+        </w:rPr>
+        <w:t>;</w:t>
+      </w:r>
+      <w:r>
+        <w:rPr>
+          <w:color w:val="CC7832"/>
+        </w:rPr>
+        <w:br/>
+      </w:r>
+      <w:r>
+        <w:rPr>
+          <w:color w:val="A9B7C6"/>
+        </w:rPr>
+        <w:t>}</w:t>
+      </w:r>
+    </w:p>
+    <w:p>
+      <w:pPr>
+        <w:spacing w:line="360" w:lineRule="auto"/>
+        <w:ind w:left="426" w:right="283"/>
         <w:rPr>
           <w:sz w:val="28"/>
           <w:szCs w:val="28"/>
           <w:lang w:val="uk-UA"/>
         </w:rPr>
-        <w:t>Результат</w:t>
-      </w:r>
-    </w:p>
-    <w:p>
-      <w:pPr>
-        <w:spacing w:line="360" w:lineRule="auto"/>
-        <w:ind w:left="426" w:right="283"/>
-        <w:rPr>
-          <w:noProof/>
-          <w:lang w:val="en-US" w:eastAsia="uk-UA"/>
-        </w:rPr>
       </w:pPr>
       <w:r>
         <w:rPr>
@@ -344,14 +4314,74 @@
           <w:szCs w:val="28"/>
           <w:lang w:val="uk-UA"/>
         </w:rPr>
-        <w:t>Успіх:</w:t>
+        <w:t>Результат</w:t>
+      </w:r>
+      <w:r>
+        <w:rPr>
+          <w:sz w:val="28"/>
+          <w:szCs w:val="28"/>
+          <w:lang w:val="uk-UA"/>
+        </w:rPr>
+        <w:t>:</w:t>
       </w:r>
     </w:p>
     <w:p>
       <w:pPr>
-        <w:keepNext/>
         <w:spacing w:line="360" w:lineRule="auto"/>
-        <w:ind w:left="425" w:right="284"/>
+        <w:ind w:left="426" w:right="283"/>
+        <w:rPr>
+          <w:sz w:val="28"/>
+          <w:szCs w:val="28"/>
+          <w:lang w:val="uk-UA"/>
+        </w:rPr>
+      </w:pPr>
+      <w:r>
+        <w:rPr>
+          <w:sz w:val="28"/>
+          <w:szCs w:val="28"/>
+          <w:lang w:val="uk-UA"/>
+        </w:rPr>
+        <w:drawing>
+          <wp:inline distT="0" distB="0" distL="0" distR="0" wp14:anchorId="46A820C4" wp14:editId="3F3D58F2">
+            <wp:extent cx="6010275" cy="2218265"/>
+            <wp:effectExtent l="0" t="0" r="0" b="0"/>
+            <wp:docPr id="71" name="Рисунок 71"/>
+            <wp:cNvGraphicFramePr>
+              <a:graphicFrameLocks xmlns:a="http://schemas.openxmlformats.org/drawingml/2006/main" noChangeAspect="1"/>
+            </wp:cNvGraphicFramePr>
+            <a:graphic xmlns:a="http://schemas.openxmlformats.org/drawingml/2006/main">
+              <a:graphicData uri="http://schemas.openxmlformats.org/drawingml/2006/picture">
+                <pic:pic xmlns:pic="http://schemas.openxmlformats.org/drawingml/2006/picture">
+                  <pic:nvPicPr>
+                    <pic:cNvPr id="1" name=""/>
+                    <pic:cNvPicPr/>
+                  </pic:nvPicPr>
+                  <pic:blipFill>
+                    <a:blip r:embed="rId11"/>
+                    <a:stretch>
+                      <a:fillRect/>
+                    </a:stretch>
+                  </pic:blipFill>
+                  <pic:spPr>
+                    <a:xfrm>
+                      <a:off x="0" y="0"/>
+                      <a:ext cx="6015960" cy="2220363"/>
+                    </a:xfrm>
+                    <a:prstGeom prst="rect">
+                      <a:avLst/>
+                    </a:prstGeom>
+                  </pic:spPr>
+                </pic:pic>
+              </a:graphicData>
+            </a:graphic>
+          </wp:inline>
+        </w:drawing>
+      </w:r>
+    </w:p>
+    <w:p>
+      <w:pPr>
+        <w:spacing w:line="360" w:lineRule="auto"/>
+        <w:ind w:left="426" w:right="283"/>
         <w:rPr>
           <w:noProof/>
           <w:lang w:val="en-US" w:eastAsia="uk-UA"/>
@@ -360,10 +4390,43 @@
       <w:r>
         <w:rPr>
           <w:noProof/>
-          <w:sz w:val="28"/>
-          <w:lang w:val="uk-UA" w:eastAsia="uk-UA"/>
-        </w:rPr>
-        <w:t>Невдача:</w:t>
+          <w:lang w:val="en-US" w:eastAsia="uk-UA"/>
+        </w:rPr>
+        <w:drawing>
+          <wp:inline distT="0" distB="0" distL="0" distR="0" wp14:anchorId="1552DD74" wp14:editId="5C44927E">
+            <wp:extent cx="6065637" cy="2214245"/>
+            <wp:effectExtent l="0" t="0" r="0" b="0"/>
+            <wp:docPr id="73" name="Рисунок 73"/>
+            <wp:cNvGraphicFramePr>
+              <a:graphicFrameLocks xmlns:a="http://schemas.openxmlformats.org/drawingml/2006/main" noChangeAspect="1"/>
+            </wp:cNvGraphicFramePr>
+            <a:graphic xmlns:a="http://schemas.openxmlformats.org/drawingml/2006/main">
+              <a:graphicData uri="http://schemas.openxmlformats.org/drawingml/2006/picture">
+                <pic:pic xmlns:pic="http://schemas.openxmlformats.org/drawingml/2006/picture">
+                  <pic:nvPicPr>
+                    <pic:cNvPr id="1" name=""/>
+                    <pic:cNvPicPr/>
+                  </pic:nvPicPr>
+                  <pic:blipFill>
+                    <a:blip r:embed="rId12"/>
+                    <a:stretch>
+                      <a:fillRect/>
+                    </a:stretch>
+                  </pic:blipFill>
+                  <pic:spPr>
+                    <a:xfrm>
+                      <a:off x="0" y="0"/>
+                      <a:ext cx="6067860" cy="2215057"/>
+                    </a:xfrm>
+                    <a:prstGeom prst="rect">
+                      <a:avLst/>
+                    </a:prstGeom>
+                  </pic:spPr>
+                </pic:pic>
+              </a:graphicData>
+            </a:graphic>
+          </wp:inline>
+        </w:drawing>
       </w:r>
     </w:p>
     <w:p>
@@ -434,8 +4497,8 @@
       </w:r>
     </w:p>
     <w:sectPr>
-      <w:footerReference w:type="default" r:id="rId11"/>
-      <w:footerReference w:type="first" r:id="rId12"/>
+      <w:footerReference w:type="default" r:id="rId13"/>
+      <w:footerReference w:type="first" r:id="rId14"/>
       <w:pgSz w:w="11906" w:h="16838"/>
       <w:pgMar w:top="967" w:right="850" w:bottom="1418" w:left="1134" w:header="567" w:footer="567" w:gutter="0"/>
       <w:cols w:sep="1" w:space="1871"/>
@@ -1294,7 +5357,7 @@
                                 <w:noProof/>
                                 <w:sz w:val="24"/>
                               </w:rPr>
-                              <w:t>3</w:t>
+                              <w:t>2</w:t>
                             </w:r>
                             <w:r>
                               <w:rPr>
@@ -1541,7 +5604,7 @@
                           <w:noProof/>
                           <w:sz w:val="24"/>
                         </w:rPr>
-                        <w:t>3</w:t>
+                        <w:t>2</w:t>
                       </w:r>
                       <w:r>
                         <w:rPr>
@@ -3623,7 +7686,7 @@
                                 <w:noProof/>
                                 <w:sz w:val="18"/>
                               </w:rPr>
-                              <w:t>1</w:t>
+                              <w:t>4</w:t>
                             </w:r>
                             <w:r>
                               <w:rPr>
@@ -4274,7 +8337,7 @@
                           <w:noProof/>
                           <w:sz w:val="18"/>
                         </w:rPr>
-                        <w:t>1</w:t>
+                        <w:t>4</w:t>
                       </w:r>
                       <w:r>
                         <w:rPr>
@@ -8855,21 +12918,6 @@
 </file>
 
 <file path=customXml/item1.xml><?xml version="1.0" encoding="utf-8"?>
-<p:properties xmlns:p="http://schemas.microsoft.com/office/2006/metadata/properties" xmlns:xsi="http://www.w3.org/2001/XMLSchema-instance" xmlns:pc="http://schemas.microsoft.com/office/infopath/2007/PartnerControls">
-  <documentManagement/>
-</p:properties>
-</file>
-
-<file path=customXml/item2.xml><?xml version="1.0" encoding="utf-8"?>
-<?mso-contentType ?>
-<FormTemplates xmlns="http://schemas.microsoft.com/sharepoint/v3/contenttype/forms">
-  <Display>DocumentLibraryForm</Display>
-  <Edit>DocumentLibraryForm</Edit>
-  <New>DocumentLibraryForm</New>
-</FormTemplates>
-</file>
-
-<file path=customXml/item3.xml><?xml version="1.0" encoding="utf-8"?>
 <ct:contentTypeSchema xmlns:ct="http://schemas.microsoft.com/office/2006/metadata/contentType" xmlns:ma="http://schemas.microsoft.com/office/2006/metadata/properties/metaAttributes" ct:_="" ma:_="" ma:contentTypeName="Документ" ma:contentTypeID="0x010100D396AC74C4F01A46BE13358F2C473012" ma:contentTypeVersion="6" ma:contentTypeDescription="Создание документа." ma:contentTypeScope="" ma:versionID="f859ba39e220f03a01e269ef2c7c9eeb">
   <xsd:schema xmlns:xsd="http://www.w3.org/2001/XMLSchema" xmlns:xs="http://www.w3.org/2001/XMLSchema" xmlns:p="http://schemas.microsoft.com/office/2006/metadata/properties" xmlns:ns2="dde3b576-d1bf-41bc-beb9-241540f72ec8" targetNamespace="http://schemas.microsoft.com/office/2006/metadata/properties" ma:root="true" ma:fieldsID="37732361493d16ca6b4a7e402ed3d73a" ns2:_="">
     <xsd:import namespace="dde3b576-d1bf-41bc-beb9-241540f72ec8"/>
@@ -9027,28 +13075,26 @@
 </ct:contentTypeSchema>
 </file>
 
+<file path=customXml/item2.xml><?xml version="1.0" encoding="utf-8"?>
+<?mso-contentType ?>
+<FormTemplates xmlns="http://schemas.microsoft.com/sharepoint/v3/contenttype/forms">
+  <Display>DocumentLibraryForm</Display>
+  <Edit>DocumentLibraryForm</Edit>
+  <New>DocumentLibraryForm</New>
+</FormTemplates>
+</file>
+
+<file path=customXml/item3.xml><?xml version="1.0" encoding="utf-8"?>
+<p:properties xmlns:p="http://schemas.microsoft.com/office/2006/metadata/properties" xmlns:xsi="http://www.w3.org/2001/XMLSchema-instance" xmlns:pc="http://schemas.microsoft.com/office/infopath/2007/PartnerControls">
+  <documentManagement/>
+</p:properties>
+</file>
+
 <file path=customXml/item4.xml><?xml version="1.0" encoding="utf-8"?>
 <b:Sources xmlns:b="http://schemas.openxmlformats.org/officeDocument/2006/bibliography" xmlns="http://schemas.openxmlformats.org/officeDocument/2006/bibliography" SelectedStyle="\APA.XSL" StyleName="APA"/>
 </file>
 
 <file path=customXml/itemProps1.xml><?xml version="1.0" encoding="utf-8"?>
-<ds:datastoreItem xmlns:ds="http://schemas.openxmlformats.org/officeDocument/2006/customXml" ds:itemID="{1951507E-47E8-4E5F-AF9B-85F1EBF72571}">
-  <ds:schemaRefs>
-    <ds:schemaRef ds:uri="http://schemas.microsoft.com/office/2006/metadata/properties"/>
-    <ds:schemaRef ds:uri="http://schemas.microsoft.com/office/infopath/2007/PartnerControls"/>
-  </ds:schemaRefs>
-</ds:datastoreItem>
-</file>
-
-<file path=customXml/itemProps2.xml><?xml version="1.0" encoding="utf-8"?>
-<ds:datastoreItem xmlns:ds="http://schemas.openxmlformats.org/officeDocument/2006/customXml" ds:itemID="{F92866D1-8410-4035-A308-A097B7EE4497}">
-  <ds:schemaRefs>
-    <ds:schemaRef ds:uri="http://schemas.microsoft.com/sharepoint/v3/contenttype/forms"/>
-  </ds:schemaRefs>
-</ds:datastoreItem>
-</file>
-
-<file path=customXml/itemProps3.xml><?xml version="1.0" encoding="utf-8"?>
 <ds:datastoreItem xmlns:ds="http://schemas.openxmlformats.org/officeDocument/2006/customXml" ds:itemID="{9E4FABFC-FC29-47B6-82AB-5A95CADB8805}">
   <ds:schemaRefs>
     <ds:schemaRef ds:uri="http://schemas.microsoft.com/office/2006/metadata/contentType"/>
@@ -9066,8 +13112,25 @@
 </ds:datastoreItem>
 </file>
 
+<file path=customXml/itemProps2.xml><?xml version="1.0" encoding="utf-8"?>
+<ds:datastoreItem xmlns:ds="http://schemas.openxmlformats.org/officeDocument/2006/customXml" ds:itemID="{F92866D1-8410-4035-A308-A097B7EE4497}">
+  <ds:schemaRefs>
+    <ds:schemaRef ds:uri="http://schemas.microsoft.com/sharepoint/v3/contenttype/forms"/>
+  </ds:schemaRefs>
+</ds:datastoreItem>
+</file>
+
+<file path=customXml/itemProps3.xml><?xml version="1.0" encoding="utf-8"?>
+<ds:datastoreItem xmlns:ds="http://schemas.openxmlformats.org/officeDocument/2006/customXml" ds:itemID="{1951507E-47E8-4E5F-AF9B-85F1EBF72571}">
+  <ds:schemaRefs>
+    <ds:schemaRef ds:uri="http://schemas.microsoft.com/office/2006/metadata/properties"/>
+    <ds:schemaRef ds:uri="http://schemas.microsoft.com/office/infopath/2007/PartnerControls"/>
+  </ds:schemaRefs>
+</ds:datastoreItem>
+</file>
+
 <file path=customXml/itemProps4.xml><?xml version="1.0" encoding="utf-8"?>
-<ds:datastoreItem xmlns:ds="http://schemas.openxmlformats.org/officeDocument/2006/customXml" ds:itemID="{0CBDFDC5-1289-42DF-A36C-91D7CA1DEE6F}">
+<ds:datastoreItem xmlns:ds="http://schemas.openxmlformats.org/officeDocument/2006/customXml" ds:itemID="{23E486FA-CA35-40C7-9A78-FAA19D47902E}">
   <ds:schemaRefs>
     <ds:schemaRef ds:uri="http://schemas.openxmlformats.org/officeDocument/2006/bibliography"/>
   </ds:schemaRefs>

</xml_diff>